<commit_message>
Naive Bayes in report
</commit_message>
<xml_diff>
--- a/midterm_report.docx
+++ b/midterm_report.docx
@@ -3144,14 +3144,2464 @@
           <w:tab w:val="num" w:pos="360"/>
         </w:tabs>
         <w:ind w:left="578" w:hanging="578"/>
-      </w:pPr>
-      <w:r>
-        <w:t>References</w:t>
-      </w:r>
-    </w:p>
-    <w:p>
-      <w:r>
-        <w:t>List and number all bibliographical references in 9-point Times, single-spaced, at the end of your paper. When referenced in the text, enclose the citation number in square brackets, for example [4]. Where appropriate, include the name(s) of editors of referenced books.</w:t>
+        <w:rPr>
+          <w:ins w:id="0" w:author="Changes since 0" w:date="2022-10-30T01:51:00Z"/>
+        </w:rPr>
+      </w:pPr>
+      <w:ins w:id="1" w:author="Changes since 0" w:date="2022-10-30T01:51:00Z">
+        <w:r>
+          <w:t>Naïve Bayes</w:t>
+        </w:r>
+      </w:ins>
+    </w:p>
+    <w:p>
+      <w:pPr>
+        <w:ind w:firstLine="202"/>
+        <w:jc w:val="both"/>
+        <w:rPr>
+          <w:ins w:id="2" w:author="Changes since 0" w:date="2022-10-30T01:51:00Z"/>
+        </w:rPr>
+      </w:pPr>
+      <w:ins w:id="3" w:author="Changes since 0" w:date="2022-10-30T01:51:00Z">
+        <w:r>
+          <w:t xml:space="preserve"> Naïve Bayes is based majorly on the Bayes’ theorem, which is used to find conditional probabilities:</w:t>
+        </w:r>
+      </w:ins>
+    </w:p>
+    <w:p>
+      <w:pPr>
+        <w:ind w:firstLine="202"/>
+        <w:jc w:val="both"/>
+        <w:rPr>
+          <w:ins w:id="4" w:author="Changes since 0" w:date="2022-10-30T01:51:00Z"/>
+        </w:rPr>
+      </w:pPr>
+    </w:p>
+    <w:p>
+      <w:pPr>
+        <w:ind w:left="720" w:firstLine="720"/>
+        <w:rPr>
+          <w:ins w:id="5" w:author="Changes since 0" w:date="2022-10-30T01:51:00Z"/>
+        </w:rPr>
+      </w:pPr>
+      <m:oMath>
+        <m:r>
+          <w:ins w:id="6" w:author="Changes since 0" w:date="2022-10-30T01:51:00Z">
+            <w:rPr>
+              <w:rFonts w:ascii="Cambria Math" w:hAnsi="Cambria Math"/>
+            </w:rPr>
+            <m:t>P</m:t>
+          </w:ins>
+        </m:r>
+        <m:d>
+          <m:dPr>
+            <m:ctrlPr>
+              <w:ins w:id="7" w:author="Changes since 0" w:date="2022-10-30T01:51:00Z">
+                <w:rPr>
+                  <w:rFonts w:ascii="Cambria Math" w:hAnsi="Cambria Math"/>
+                  <w:i/>
+                </w:rPr>
+              </w:ins>
+            </m:ctrlPr>
+          </m:dPr>
+          <m:e>
+            <m:r>
+              <w:ins w:id="8" w:author="Changes since 0" w:date="2022-10-30T01:51:00Z">
+                <w:rPr>
+                  <w:rFonts w:ascii="Cambria Math" w:hAnsi="Cambria Math"/>
+                </w:rPr>
+                <m:t>A</m:t>
+              </w:ins>
+            </m:r>
+          </m:e>
+          <m:e>
+            <m:r>
+              <w:ins w:id="9" w:author="Changes since 0" w:date="2022-10-30T01:51:00Z">
+                <w:rPr>
+                  <w:rFonts w:ascii="Cambria Math" w:hAnsi="Cambria Math"/>
+                </w:rPr>
+                <m:t>B</m:t>
+              </w:ins>
+            </m:r>
+          </m:e>
+        </m:d>
+        <m:r>
+          <w:ins w:id="10" w:author="Changes since 0" w:date="2022-10-30T01:51:00Z">
+            <w:rPr>
+              <w:rFonts w:ascii="Cambria Math" w:hAnsi="Cambria Math"/>
+            </w:rPr>
+            <m:t>=</m:t>
+          </w:ins>
+        </m:r>
+        <m:f>
+          <m:fPr>
+            <m:ctrlPr>
+              <w:ins w:id="11" w:author="Changes since 0" w:date="2022-10-30T01:51:00Z">
+                <w:rPr>
+                  <w:rFonts w:ascii="Cambria Math" w:hAnsi="Cambria Math"/>
+                  <w:i/>
+                </w:rPr>
+              </w:ins>
+            </m:ctrlPr>
+          </m:fPr>
+          <m:num>
+            <m:r>
+              <w:ins w:id="12" w:author="Changes since 0" w:date="2022-10-30T01:51:00Z">
+                <w:rPr>
+                  <w:rFonts w:ascii="Cambria Math" w:hAnsi="Cambria Math"/>
+                </w:rPr>
+                <m:t>P</m:t>
+              </w:ins>
+            </m:r>
+            <m:d>
+              <m:dPr>
+                <m:ctrlPr>
+                  <w:ins w:id="13" w:author="Changes since 0" w:date="2022-10-30T01:51:00Z">
+                    <w:rPr>
+                      <w:rFonts w:ascii="Cambria Math" w:hAnsi="Cambria Math"/>
+                      <w:i/>
+                    </w:rPr>
+                  </w:ins>
+                </m:ctrlPr>
+              </m:dPr>
+              <m:e>
+                <m:r>
+                  <w:ins w:id="14" w:author="Changes since 0" w:date="2022-10-30T01:51:00Z">
+                    <w:rPr>
+                      <w:rFonts w:ascii="Cambria Math" w:hAnsi="Cambria Math"/>
+                    </w:rPr>
+                    <m:t>B</m:t>
+                  </w:ins>
+                </m:r>
+              </m:e>
+              <m:e>
+                <m:r>
+                  <w:ins w:id="15" w:author="Changes since 0" w:date="2022-10-30T01:51:00Z">
+                    <w:rPr>
+                      <w:rFonts w:ascii="Cambria Math" w:hAnsi="Cambria Math"/>
+                    </w:rPr>
+                    <m:t>A</m:t>
+                  </w:ins>
+                </m:r>
+              </m:e>
+            </m:d>
+            <m:r>
+              <w:ins w:id="16" w:author="Changes since 0" w:date="2022-10-30T01:51:00Z">
+                <w:rPr>
+                  <w:rFonts w:ascii="Cambria Math" w:hAnsi="Cambria Math"/>
+                </w:rPr>
+                <m:t>P</m:t>
+              </w:ins>
+            </m:r>
+            <m:d>
+              <m:dPr>
+                <m:ctrlPr>
+                  <w:ins w:id="17" w:author="Changes since 0" w:date="2022-10-30T01:51:00Z">
+                    <w:rPr>
+                      <w:rFonts w:ascii="Cambria Math" w:hAnsi="Cambria Math"/>
+                      <w:i/>
+                    </w:rPr>
+                  </w:ins>
+                </m:ctrlPr>
+              </m:dPr>
+              <m:e>
+                <m:r>
+                  <w:ins w:id="18" w:author="Changes since 0" w:date="2022-10-30T01:51:00Z">
+                    <w:rPr>
+                      <w:rFonts w:ascii="Cambria Math" w:hAnsi="Cambria Math"/>
+                    </w:rPr>
+                    <m:t>A</m:t>
+                  </w:ins>
+                </m:r>
+              </m:e>
+            </m:d>
+          </m:num>
+          <m:den>
+            <m:r>
+              <w:ins w:id="19" w:author="Changes since 0" w:date="2022-10-30T01:51:00Z">
+                <w:rPr>
+                  <w:rFonts w:ascii="Cambria Math" w:hAnsi="Cambria Math"/>
+                </w:rPr>
+                <m:t>P</m:t>
+              </w:ins>
+            </m:r>
+            <m:d>
+              <m:dPr>
+                <m:ctrlPr>
+                  <w:ins w:id="20" w:author="Changes since 0" w:date="2022-10-30T01:51:00Z">
+                    <w:rPr>
+                      <w:rFonts w:ascii="Cambria Math" w:hAnsi="Cambria Math"/>
+                      <w:i/>
+                    </w:rPr>
+                  </w:ins>
+                </m:ctrlPr>
+              </m:dPr>
+              <m:e>
+                <m:r>
+                  <w:ins w:id="21" w:author="Changes since 0" w:date="2022-10-30T01:51:00Z">
+                    <w:rPr>
+                      <w:rFonts w:ascii="Cambria Math" w:hAnsi="Cambria Math"/>
+                    </w:rPr>
+                    <m:t>B</m:t>
+                  </w:ins>
+                </m:r>
+              </m:e>
+            </m:d>
+          </m:den>
+        </m:f>
+      </m:oMath>
+      <w:ins w:id="22" w:author="Changes since 0" w:date="2022-10-30T01:51:00Z">
+        <w:r>
+          <w:t xml:space="preserve">       </w:t>
+        </w:r>
+        <w:r>
+          <w:tab/>
+        </w:r>
+        <w:r>
+          <w:tab/>
+          <w:t xml:space="preserve">   (5)</w:t>
+        </w:r>
+      </w:ins>
+    </w:p>
+    <w:p>
+      <w:pPr>
+        <w:rPr>
+          <w:ins w:id="23" w:author="Changes since 0" w:date="2022-10-30T01:51:00Z"/>
+        </w:rPr>
+      </w:pPr>
+      <w:ins w:id="24" w:author="Changes since 0" w:date="2022-10-30T01:51:00Z">
+        <w:r>
+          <w:t xml:space="preserve">Here A and B denote events. </w:t>
+        </w:r>
+      </w:ins>
+    </w:p>
+    <w:p>
+      <w:pPr>
+        <w:rPr>
+          <w:ins w:id="25" w:author="Changes since 0" w:date="2022-10-30T01:51:00Z"/>
+        </w:rPr>
+      </w:pPr>
+    </w:p>
+    <w:p>
+      <w:pPr>
+        <w:jc w:val="both"/>
+        <w:rPr>
+          <w:ins w:id="26" w:author="Changes since 0" w:date="2022-10-30T01:51:00Z"/>
+        </w:rPr>
+      </w:pPr>
+      <w:ins w:id="27" w:author="Changes since 0" w:date="2022-10-30T01:51:00Z">
+        <w:r>
+          <w:t>If there are multiple features (let’s say n) then the dependent feature vector is X = (x</w:t>
+        </w:r>
+        <w:r>
+          <w:rPr>
+            <w:vertAlign w:val="subscript"/>
+          </w:rPr>
+          <w:t>1</w:t>
+        </w:r>
+        <w:r>
+          <w:t>, x</w:t>
+        </w:r>
+        <w:r>
+          <w:rPr>
+            <w:vertAlign w:val="subscript"/>
+          </w:rPr>
+          <w:t>2</w:t>
+        </w:r>
+        <w:r>
+          <w:t>, … x</w:t>
+        </w:r>
+        <w:r>
+          <w:rPr>
+            <w:vertAlign w:val="subscript"/>
+          </w:rPr>
+          <w:t>n</w:t>
+        </w:r>
+        <w:r>
+          <w:t>), using this vector with class variable ‘y’, we get the equation below:</w:t>
+        </w:r>
+      </w:ins>
+    </w:p>
+    <w:p>
+      <w:pPr>
+        <w:ind w:firstLine="202"/>
+        <w:jc w:val="both"/>
+        <w:rPr>
+          <w:ins w:id="28" w:author="Changes since 0" w:date="2022-10-30T01:51:00Z"/>
+        </w:rPr>
+      </w:pPr>
+    </w:p>
+    <w:p>
+      <w:pPr>
+        <w:ind w:left="720" w:firstLine="720"/>
+        <w:rPr>
+          <w:ins w:id="29" w:author="Changes since 0" w:date="2022-10-30T01:51:00Z"/>
+        </w:rPr>
+      </w:pPr>
+      <m:oMath>
+        <m:r>
+          <w:ins w:id="30" w:author="Changes since 0" w:date="2022-10-30T01:51:00Z">
+            <w:rPr>
+              <w:rFonts w:ascii="Cambria Math" w:hAnsi="Cambria Math"/>
+            </w:rPr>
+            <m:t>P</m:t>
+          </w:ins>
+        </m:r>
+        <m:d>
+          <m:dPr>
+            <m:ctrlPr>
+              <w:ins w:id="31" w:author="Changes since 0" w:date="2022-10-30T01:51:00Z">
+                <w:rPr>
+                  <w:rFonts w:ascii="Cambria Math" w:hAnsi="Cambria Math"/>
+                  <w:i/>
+                </w:rPr>
+              </w:ins>
+            </m:ctrlPr>
+          </m:dPr>
+          <m:e>
+            <m:r>
+              <w:ins w:id="32" w:author="Changes since 0" w:date="2022-10-30T01:51:00Z">
+                <w:rPr>
+                  <w:rFonts w:ascii="Cambria Math" w:hAnsi="Cambria Math"/>
+                </w:rPr>
+                <m:t>y</m:t>
+              </w:ins>
+            </m:r>
+          </m:e>
+          <m:e>
+            <m:r>
+              <w:ins w:id="33" w:author="Changes since 0" w:date="2022-10-30T01:51:00Z">
+                <w:rPr>
+                  <w:rFonts w:ascii="Cambria Math" w:hAnsi="Cambria Math"/>
+                </w:rPr>
+                <m:t>X</m:t>
+              </w:ins>
+            </m:r>
+          </m:e>
+        </m:d>
+        <m:r>
+          <w:ins w:id="34" w:author="Changes since 0" w:date="2022-10-30T01:51:00Z">
+            <w:rPr>
+              <w:rFonts w:ascii="Cambria Math" w:hAnsi="Cambria Math"/>
+            </w:rPr>
+            <m:t>=</m:t>
+          </w:ins>
+        </m:r>
+        <m:f>
+          <m:fPr>
+            <m:ctrlPr>
+              <w:ins w:id="35" w:author="Changes since 0" w:date="2022-10-30T01:51:00Z">
+                <w:rPr>
+                  <w:rFonts w:ascii="Cambria Math" w:hAnsi="Cambria Math"/>
+                  <w:i/>
+                </w:rPr>
+              </w:ins>
+            </m:ctrlPr>
+          </m:fPr>
+          <m:num>
+            <m:r>
+              <w:ins w:id="36" w:author="Changes since 0" w:date="2022-10-30T01:51:00Z">
+                <w:rPr>
+                  <w:rFonts w:ascii="Cambria Math" w:hAnsi="Cambria Math"/>
+                </w:rPr>
+                <m:t>P</m:t>
+              </w:ins>
+            </m:r>
+            <m:d>
+              <m:dPr>
+                <m:ctrlPr>
+                  <w:ins w:id="37" w:author="Changes since 0" w:date="2022-10-30T01:51:00Z">
+                    <w:rPr>
+                      <w:rFonts w:ascii="Cambria Math" w:hAnsi="Cambria Math"/>
+                      <w:i/>
+                    </w:rPr>
+                  </w:ins>
+                </m:ctrlPr>
+              </m:dPr>
+              <m:e>
+                <m:r>
+                  <w:ins w:id="38" w:author="Changes since 0" w:date="2022-10-30T01:51:00Z">
+                    <w:rPr>
+                      <w:rFonts w:ascii="Cambria Math" w:hAnsi="Cambria Math"/>
+                    </w:rPr>
+                    <m:t>X</m:t>
+                  </w:ins>
+                </m:r>
+              </m:e>
+              <m:e>
+                <m:r>
+                  <w:ins w:id="39" w:author="Changes since 0" w:date="2022-10-30T01:51:00Z">
+                    <w:rPr>
+                      <w:rFonts w:ascii="Cambria Math" w:hAnsi="Cambria Math"/>
+                    </w:rPr>
+                    <m:t>y</m:t>
+                  </w:ins>
+                </m:r>
+              </m:e>
+            </m:d>
+            <m:r>
+              <w:ins w:id="40" w:author="Changes since 0" w:date="2022-10-30T01:51:00Z">
+                <w:rPr>
+                  <w:rFonts w:ascii="Cambria Math" w:hAnsi="Cambria Math"/>
+                </w:rPr>
+                <m:t>P</m:t>
+              </w:ins>
+            </m:r>
+            <m:d>
+              <m:dPr>
+                <m:ctrlPr>
+                  <w:ins w:id="41" w:author="Changes since 0" w:date="2022-10-30T01:51:00Z">
+                    <w:rPr>
+                      <w:rFonts w:ascii="Cambria Math" w:hAnsi="Cambria Math"/>
+                      <w:i/>
+                    </w:rPr>
+                  </w:ins>
+                </m:ctrlPr>
+              </m:dPr>
+              <m:e>
+                <m:r>
+                  <w:ins w:id="42" w:author="Changes since 0" w:date="2022-10-30T01:51:00Z">
+                    <w:rPr>
+                      <w:rFonts w:ascii="Cambria Math" w:hAnsi="Cambria Math"/>
+                    </w:rPr>
+                    <m:t>y</m:t>
+                  </w:ins>
+                </m:r>
+              </m:e>
+            </m:d>
+          </m:num>
+          <m:den>
+            <m:r>
+              <w:ins w:id="43" w:author="Changes since 0" w:date="2022-10-30T01:51:00Z">
+                <w:rPr>
+                  <w:rFonts w:ascii="Cambria Math" w:hAnsi="Cambria Math"/>
+                </w:rPr>
+                <m:t>P</m:t>
+              </w:ins>
+            </m:r>
+            <m:d>
+              <m:dPr>
+                <m:ctrlPr>
+                  <w:ins w:id="44" w:author="Changes since 0" w:date="2022-10-30T01:51:00Z">
+                    <w:rPr>
+                      <w:rFonts w:ascii="Cambria Math" w:hAnsi="Cambria Math"/>
+                      <w:i/>
+                    </w:rPr>
+                  </w:ins>
+                </m:ctrlPr>
+              </m:dPr>
+              <m:e>
+                <m:r>
+                  <w:ins w:id="45" w:author="Changes since 0" w:date="2022-10-30T01:51:00Z">
+                    <w:rPr>
+                      <w:rFonts w:ascii="Cambria Math" w:hAnsi="Cambria Math"/>
+                    </w:rPr>
+                    <m:t>X</m:t>
+                  </w:ins>
+                </m:r>
+              </m:e>
+            </m:d>
+          </m:den>
+        </m:f>
+      </m:oMath>
+      <w:ins w:id="46" w:author="Changes since 0" w:date="2022-10-30T01:51:00Z">
+        <w:r>
+          <w:t xml:space="preserve">       </w:t>
+        </w:r>
+        <w:r>
+          <w:tab/>
+        </w:r>
+        <w:r>
+          <w:tab/>
+          <w:t xml:space="preserve">   (6)</w:t>
+        </w:r>
+      </w:ins>
+    </w:p>
+    <w:p>
+      <w:pPr>
+        <w:rPr>
+          <w:ins w:id="47" w:author="Changes since 0" w:date="2022-10-30T01:51:00Z"/>
+        </w:rPr>
+      </w:pPr>
+      <w:r>
+        <w:t>Or,</w:t>
+      </w:r>
+    </w:p>
+    <w:p>
+      <w:pPr>
+        <w:ind w:left="720"/>
+        <w:rPr>
+          <w:ins w:id="48" w:author="Changes since 0" w:date="2022-10-30T01:51:00Z"/>
+        </w:rPr>
+      </w:pPr>
+      <m:oMath>
+        <m:r>
+          <w:ins w:id="49" w:author="Changes since 0" w:date="2022-10-30T01:51:00Z">
+            <w:rPr>
+              <w:rFonts w:ascii="Cambria Math" w:hAnsi="Cambria Math"/>
+            </w:rPr>
+            <m:t>P</m:t>
+          </w:ins>
+        </m:r>
+        <m:d>
+          <m:dPr>
+            <m:ctrlPr>
+              <w:ins w:id="50" w:author="Changes since 0" w:date="2022-10-30T01:51:00Z">
+                <w:rPr>
+                  <w:rFonts w:ascii="Cambria Math" w:hAnsi="Cambria Math"/>
+                  <w:i/>
+                </w:rPr>
+              </w:ins>
+            </m:ctrlPr>
+          </m:dPr>
+          <m:e>
+            <m:r>
+              <w:ins w:id="51" w:author="Changes since 0" w:date="2022-10-30T01:51:00Z">
+                <w:rPr>
+                  <w:rFonts w:ascii="Cambria Math" w:hAnsi="Cambria Math"/>
+                </w:rPr>
+                <m:t>y</m:t>
+              </w:ins>
+            </m:r>
+          </m:e>
+          <m:e>
+            <m:sSub>
+              <m:sSubPr>
+                <m:ctrlPr>
+                  <w:ins w:id="52" w:author="Changes since 0" w:date="2022-10-30T01:51:00Z">
+                    <w:rPr>
+                      <w:rFonts w:ascii="Cambria Math" w:hAnsi="Cambria Math"/>
+                      <w:i/>
+                    </w:rPr>
+                  </w:ins>
+                </m:ctrlPr>
+              </m:sSubPr>
+              <m:e>
+                <m:r>
+                  <w:ins w:id="53" w:author="Changes since 0" w:date="2022-10-30T01:51:00Z">
+                    <w:rPr>
+                      <w:rFonts w:ascii="Cambria Math" w:hAnsi="Cambria Math"/>
+                    </w:rPr>
+                    <m:t>x</m:t>
+                  </w:ins>
+                </m:r>
+              </m:e>
+              <m:sub>
+                <m:r>
+                  <w:ins w:id="54" w:author="Changes since 0" w:date="2022-10-30T01:51:00Z">
+                    <w:rPr>
+                      <w:rFonts w:ascii="Cambria Math" w:hAnsi="Cambria Math"/>
+                    </w:rPr>
+                    <m:t>1</m:t>
+                  </w:ins>
+                </m:r>
+              </m:sub>
+            </m:sSub>
+            <m:r>
+              <w:ins w:id="55" w:author="Changes since 0" w:date="2022-10-30T01:51:00Z">
+                <w:rPr>
+                  <w:rFonts w:ascii="Cambria Math" w:hAnsi="Cambria Math"/>
+                </w:rPr>
+                <m:t xml:space="preserve">, </m:t>
+              </w:ins>
+            </m:r>
+            <m:sSub>
+              <m:sSubPr>
+                <m:ctrlPr>
+                  <w:ins w:id="56" w:author="Changes since 0" w:date="2022-10-30T01:51:00Z">
+                    <w:rPr>
+                      <w:rFonts w:ascii="Cambria Math" w:hAnsi="Cambria Math"/>
+                      <w:i/>
+                    </w:rPr>
+                  </w:ins>
+                </m:ctrlPr>
+              </m:sSubPr>
+              <m:e>
+                <m:r>
+                  <w:ins w:id="57" w:author="Changes since 0" w:date="2022-10-30T01:51:00Z">
+                    <w:rPr>
+                      <w:rFonts w:ascii="Cambria Math" w:hAnsi="Cambria Math"/>
+                    </w:rPr>
+                    <m:t>x</m:t>
+                  </w:ins>
+                </m:r>
+              </m:e>
+              <m:sub>
+                <m:r>
+                  <w:ins w:id="58" w:author="Changes since 0" w:date="2022-10-30T01:51:00Z">
+                    <w:rPr>
+                      <w:rFonts w:ascii="Cambria Math" w:hAnsi="Cambria Math"/>
+                    </w:rPr>
+                    <m:t>2</m:t>
+                  </w:ins>
+                </m:r>
+              </m:sub>
+            </m:sSub>
+            <m:r>
+              <w:ins w:id="59" w:author="Changes since 0" w:date="2022-10-30T01:51:00Z">
+                <w:rPr>
+                  <w:rFonts w:ascii="Cambria Math" w:hAnsi="Cambria Math"/>
+                </w:rPr>
+                <m:t>…</m:t>
+              </w:ins>
+            </m:r>
+            <m:sSub>
+              <m:sSubPr>
+                <m:ctrlPr>
+                  <w:ins w:id="60" w:author="Changes since 0" w:date="2022-10-30T01:51:00Z">
+                    <w:rPr>
+                      <w:rFonts w:ascii="Cambria Math" w:hAnsi="Cambria Math"/>
+                      <w:i/>
+                    </w:rPr>
+                  </w:ins>
+                </m:ctrlPr>
+              </m:sSubPr>
+              <m:e>
+                <m:r>
+                  <w:ins w:id="61" w:author="Changes since 0" w:date="2022-10-30T01:51:00Z">
+                    <w:rPr>
+                      <w:rFonts w:ascii="Cambria Math" w:hAnsi="Cambria Math"/>
+                    </w:rPr>
+                    <m:t>x</m:t>
+                  </w:ins>
+                </m:r>
+              </m:e>
+              <m:sub>
+                <m:r>
+                  <w:ins w:id="62" w:author="Changes since 0" w:date="2022-10-30T01:51:00Z">
+                    <w:rPr>
+                      <w:rFonts w:ascii="Cambria Math" w:hAnsi="Cambria Math"/>
+                    </w:rPr>
+                    <m:t>n</m:t>
+                  </w:ins>
+                </m:r>
+              </m:sub>
+            </m:sSub>
+          </m:e>
+        </m:d>
+        <m:r>
+          <w:ins w:id="63" w:author="Changes since 0" w:date="2022-10-30T01:51:00Z">
+            <w:rPr>
+              <w:rFonts w:ascii="Cambria Math" w:hAnsi="Cambria Math"/>
+            </w:rPr>
+            <m:t>=</m:t>
+          </w:ins>
+        </m:r>
+        <m:f>
+          <m:fPr>
+            <m:ctrlPr>
+              <w:ins w:id="64" w:author="Changes since 0" w:date="2022-10-30T01:51:00Z">
+                <w:rPr>
+                  <w:rFonts w:ascii="Cambria Math" w:hAnsi="Cambria Math"/>
+                  <w:i/>
+                </w:rPr>
+              </w:ins>
+            </m:ctrlPr>
+          </m:fPr>
+          <m:num>
+            <m:r>
+              <w:ins w:id="65" w:author="Changes since 0" w:date="2022-10-30T01:51:00Z">
+                <w:rPr>
+                  <w:rFonts w:ascii="Cambria Math" w:hAnsi="Cambria Math"/>
+                </w:rPr>
+                <m:t>P</m:t>
+              </w:ins>
+            </m:r>
+            <m:d>
+              <m:dPr>
+                <m:ctrlPr>
+                  <w:ins w:id="66" w:author="Changes since 0" w:date="2022-10-30T01:51:00Z">
+                    <w:rPr>
+                      <w:rFonts w:ascii="Cambria Math" w:hAnsi="Cambria Math"/>
+                      <w:i/>
+                    </w:rPr>
+                  </w:ins>
+                </m:ctrlPr>
+              </m:dPr>
+              <m:e>
+                <m:sSub>
+                  <m:sSubPr>
+                    <m:ctrlPr>
+                      <w:ins w:id="67" w:author="Changes since 0" w:date="2022-10-30T01:51:00Z">
+                        <w:rPr>
+                          <w:rFonts w:ascii="Cambria Math" w:hAnsi="Cambria Math"/>
+                          <w:i/>
+                        </w:rPr>
+                      </w:ins>
+                    </m:ctrlPr>
+                  </m:sSubPr>
+                  <m:e>
+                    <m:r>
+                      <w:ins w:id="68" w:author="Changes since 0" w:date="2022-10-30T01:51:00Z">
+                        <w:rPr>
+                          <w:rFonts w:ascii="Cambria Math" w:hAnsi="Cambria Math"/>
+                        </w:rPr>
+                        <m:t>x</m:t>
+                      </w:ins>
+                    </m:r>
+                  </m:e>
+                  <m:sub>
+                    <m:r>
+                      <w:ins w:id="69" w:author="Changes since 0" w:date="2022-10-30T01:51:00Z">
+                        <w:rPr>
+                          <w:rFonts w:ascii="Cambria Math" w:hAnsi="Cambria Math"/>
+                        </w:rPr>
+                        <m:t>1</m:t>
+                      </w:ins>
+                    </m:r>
+                  </m:sub>
+                </m:sSub>
+                <m:r>
+                  <w:ins w:id="70" w:author="Changes since 0" w:date="2022-10-30T01:51:00Z">
+                    <w:rPr>
+                      <w:rFonts w:ascii="Cambria Math" w:hAnsi="Cambria Math"/>
+                    </w:rPr>
+                    <m:t xml:space="preserve">, </m:t>
+                  </w:ins>
+                </m:r>
+                <m:sSub>
+                  <m:sSubPr>
+                    <m:ctrlPr>
+                      <w:ins w:id="71" w:author="Changes since 0" w:date="2022-10-30T01:51:00Z">
+                        <w:rPr>
+                          <w:rFonts w:ascii="Cambria Math" w:hAnsi="Cambria Math"/>
+                          <w:i/>
+                        </w:rPr>
+                      </w:ins>
+                    </m:ctrlPr>
+                  </m:sSubPr>
+                  <m:e>
+                    <m:r>
+                      <w:ins w:id="72" w:author="Changes since 0" w:date="2022-10-30T01:51:00Z">
+                        <w:rPr>
+                          <w:rFonts w:ascii="Cambria Math" w:hAnsi="Cambria Math"/>
+                        </w:rPr>
+                        <m:t>x</m:t>
+                      </w:ins>
+                    </m:r>
+                  </m:e>
+                  <m:sub>
+                    <m:r>
+                      <w:ins w:id="73" w:author="Changes since 0" w:date="2022-10-30T01:51:00Z">
+                        <w:rPr>
+                          <w:rFonts w:ascii="Cambria Math" w:hAnsi="Cambria Math"/>
+                        </w:rPr>
+                        <m:t>2</m:t>
+                      </w:ins>
+                    </m:r>
+                  </m:sub>
+                </m:sSub>
+                <m:r>
+                  <w:ins w:id="74" w:author="Changes since 0" w:date="2022-10-30T01:51:00Z">
+                    <w:rPr>
+                      <w:rFonts w:ascii="Cambria Math" w:hAnsi="Cambria Math"/>
+                    </w:rPr>
+                    <m:t>…</m:t>
+                  </w:ins>
+                </m:r>
+                <m:sSub>
+                  <m:sSubPr>
+                    <m:ctrlPr>
+                      <w:ins w:id="75" w:author="Changes since 0" w:date="2022-10-30T01:51:00Z">
+                        <w:rPr>
+                          <w:rFonts w:ascii="Cambria Math" w:hAnsi="Cambria Math"/>
+                          <w:i/>
+                        </w:rPr>
+                      </w:ins>
+                    </m:ctrlPr>
+                  </m:sSubPr>
+                  <m:e>
+                    <m:r>
+                      <w:ins w:id="76" w:author="Changes since 0" w:date="2022-10-30T01:51:00Z">
+                        <w:rPr>
+                          <w:rFonts w:ascii="Cambria Math" w:hAnsi="Cambria Math"/>
+                        </w:rPr>
+                        <m:t>x</m:t>
+                      </w:ins>
+                    </m:r>
+                  </m:e>
+                  <m:sub>
+                    <m:r>
+                      <w:ins w:id="77" w:author="Changes since 0" w:date="2022-10-30T01:51:00Z">
+                        <w:rPr>
+                          <w:rFonts w:ascii="Cambria Math" w:hAnsi="Cambria Math"/>
+                        </w:rPr>
+                        <m:t>n</m:t>
+                      </w:ins>
+                    </m:r>
+                  </m:sub>
+                </m:sSub>
+              </m:e>
+              <m:e>
+                <m:r>
+                  <w:ins w:id="78" w:author="Changes since 0" w:date="2022-10-30T01:51:00Z">
+                    <w:rPr>
+                      <w:rFonts w:ascii="Cambria Math" w:hAnsi="Cambria Math"/>
+                    </w:rPr>
+                    <m:t>y</m:t>
+                  </w:ins>
+                </m:r>
+              </m:e>
+            </m:d>
+            <m:r>
+              <w:ins w:id="79" w:author="Changes since 0" w:date="2022-10-30T01:51:00Z">
+                <w:rPr>
+                  <w:rFonts w:ascii="Cambria Math" w:hAnsi="Cambria Math"/>
+                </w:rPr>
+                <m:t>P</m:t>
+              </w:ins>
+            </m:r>
+            <m:d>
+              <m:dPr>
+                <m:ctrlPr>
+                  <w:ins w:id="80" w:author="Changes since 0" w:date="2022-10-30T01:51:00Z">
+                    <w:rPr>
+                      <w:rFonts w:ascii="Cambria Math" w:hAnsi="Cambria Math"/>
+                      <w:i/>
+                    </w:rPr>
+                  </w:ins>
+                </m:ctrlPr>
+              </m:dPr>
+              <m:e>
+                <m:r>
+                  <w:ins w:id="81" w:author="Changes since 0" w:date="2022-10-30T01:51:00Z">
+                    <w:rPr>
+                      <w:rFonts w:ascii="Cambria Math" w:hAnsi="Cambria Math"/>
+                    </w:rPr>
+                    <m:t>y</m:t>
+                  </w:ins>
+                </m:r>
+              </m:e>
+            </m:d>
+          </m:num>
+          <m:den>
+            <m:r>
+              <w:ins w:id="82" w:author="Changes since 0" w:date="2022-10-30T01:51:00Z">
+                <w:rPr>
+                  <w:rFonts w:ascii="Cambria Math" w:hAnsi="Cambria Math"/>
+                </w:rPr>
+                <m:t>P</m:t>
+              </w:ins>
+            </m:r>
+            <m:d>
+              <m:dPr>
+                <m:ctrlPr>
+                  <w:ins w:id="83" w:author="Changes since 0" w:date="2022-10-30T01:51:00Z">
+                    <w:rPr>
+                      <w:rFonts w:ascii="Cambria Math" w:hAnsi="Cambria Math"/>
+                      <w:i/>
+                    </w:rPr>
+                  </w:ins>
+                </m:ctrlPr>
+              </m:dPr>
+              <m:e>
+                <m:sSub>
+                  <m:sSubPr>
+                    <m:ctrlPr>
+                      <w:ins w:id="84" w:author="Changes since 0" w:date="2022-10-30T01:51:00Z">
+                        <w:rPr>
+                          <w:rFonts w:ascii="Cambria Math" w:hAnsi="Cambria Math"/>
+                          <w:i/>
+                        </w:rPr>
+                      </w:ins>
+                    </m:ctrlPr>
+                  </m:sSubPr>
+                  <m:e>
+                    <m:r>
+                      <w:ins w:id="85" w:author="Changes since 0" w:date="2022-10-30T01:51:00Z">
+                        <w:rPr>
+                          <w:rFonts w:ascii="Cambria Math" w:hAnsi="Cambria Math"/>
+                        </w:rPr>
+                        <m:t>x</m:t>
+                      </w:ins>
+                    </m:r>
+                  </m:e>
+                  <m:sub>
+                    <m:r>
+                      <w:ins w:id="86" w:author="Changes since 0" w:date="2022-10-30T01:51:00Z">
+                        <w:rPr>
+                          <w:rFonts w:ascii="Cambria Math" w:hAnsi="Cambria Math"/>
+                        </w:rPr>
+                        <m:t>1</m:t>
+                      </w:ins>
+                    </m:r>
+                  </m:sub>
+                </m:sSub>
+                <m:r>
+                  <w:ins w:id="87" w:author="Changes since 0" w:date="2022-10-30T01:51:00Z">
+                    <w:rPr>
+                      <w:rFonts w:ascii="Cambria Math" w:hAnsi="Cambria Math"/>
+                    </w:rPr>
+                    <m:t xml:space="preserve">, </m:t>
+                  </w:ins>
+                </m:r>
+                <m:sSub>
+                  <m:sSubPr>
+                    <m:ctrlPr>
+                      <w:ins w:id="88" w:author="Changes since 0" w:date="2022-10-30T01:51:00Z">
+                        <w:rPr>
+                          <w:rFonts w:ascii="Cambria Math" w:hAnsi="Cambria Math"/>
+                          <w:i/>
+                        </w:rPr>
+                      </w:ins>
+                    </m:ctrlPr>
+                  </m:sSubPr>
+                  <m:e>
+                    <m:r>
+                      <w:ins w:id="89" w:author="Changes since 0" w:date="2022-10-30T01:51:00Z">
+                        <w:rPr>
+                          <w:rFonts w:ascii="Cambria Math" w:hAnsi="Cambria Math"/>
+                        </w:rPr>
+                        <m:t>x</m:t>
+                      </w:ins>
+                    </m:r>
+                  </m:e>
+                  <m:sub>
+                    <m:r>
+                      <w:ins w:id="90" w:author="Changes since 0" w:date="2022-10-30T01:51:00Z">
+                        <w:rPr>
+                          <w:rFonts w:ascii="Cambria Math" w:hAnsi="Cambria Math"/>
+                        </w:rPr>
+                        <m:t>2</m:t>
+                      </w:ins>
+                    </m:r>
+                  </m:sub>
+                </m:sSub>
+                <m:r>
+                  <w:ins w:id="91" w:author="Changes since 0" w:date="2022-10-30T01:51:00Z">
+                    <w:rPr>
+                      <w:rFonts w:ascii="Cambria Math" w:hAnsi="Cambria Math"/>
+                    </w:rPr>
+                    <m:t>…</m:t>
+                  </w:ins>
+                </m:r>
+                <m:sSub>
+                  <m:sSubPr>
+                    <m:ctrlPr>
+                      <w:ins w:id="92" w:author="Changes since 0" w:date="2022-10-30T01:51:00Z">
+                        <w:rPr>
+                          <w:rFonts w:ascii="Cambria Math" w:hAnsi="Cambria Math"/>
+                          <w:i/>
+                        </w:rPr>
+                      </w:ins>
+                    </m:ctrlPr>
+                  </m:sSubPr>
+                  <m:e>
+                    <m:r>
+                      <w:ins w:id="93" w:author="Changes since 0" w:date="2022-10-30T01:51:00Z">
+                        <w:rPr>
+                          <w:rFonts w:ascii="Cambria Math" w:hAnsi="Cambria Math"/>
+                        </w:rPr>
+                        <m:t>x</m:t>
+                      </w:ins>
+                    </m:r>
+                  </m:e>
+                  <m:sub>
+                    <m:r>
+                      <w:ins w:id="94" w:author="Changes since 0" w:date="2022-10-30T01:51:00Z">
+                        <w:rPr>
+                          <w:rFonts w:ascii="Cambria Math" w:hAnsi="Cambria Math"/>
+                        </w:rPr>
+                        <m:t>n</m:t>
+                      </w:ins>
+                    </m:r>
+                  </m:sub>
+                </m:sSub>
+              </m:e>
+            </m:d>
+          </m:den>
+        </m:f>
+      </m:oMath>
+      <w:ins w:id="95" w:author="Changes since 0" w:date="2022-10-30T01:51:00Z">
+        <w:r>
+          <w:t xml:space="preserve">       </w:t>
+        </w:r>
+        <w:r>
+          <w:tab/>
+          <w:t xml:space="preserve">   (7)</w:t>
+        </w:r>
+      </w:ins>
+    </w:p>
+    <w:p>
+      <w:pPr>
+        <w:rPr>
+          <w:ins w:id="96" w:author="Changes since 0" w:date="2022-10-30T01:51:00Z"/>
+        </w:rPr>
+      </w:pPr>
+    </w:p>
+    <w:p>
+      <w:ins w:id="97" w:author="Changes since 0" w:date="2022-10-30T01:51:00Z">
+        <w:r>
+          <w:t xml:space="preserve">The defining property of Naïve bayes is that here it makes a ‘naïve’ </w:t>
+        </w:r>
+      </w:ins>
+      <w:r>
+        <w:t>assumption: -</w:t>
+      </w:r>
+      <w:ins w:id="98" w:author="Changes since 0" w:date="2022-10-30T01:51:00Z">
+        <w:r>
+          <w:t xml:space="preserve"> all these features are independent of each other.</w:t>
+        </w:r>
+      </w:ins>
+      <w:r>
+        <w:t xml:space="preserve"> This reduces the complexity of the equation given above as the term </w:t>
+      </w:r>
+      <m:oMath>
+        <m:r>
+          <w:ins w:id="99" w:author="Changes since 0" w:date="2022-10-30T01:51:00Z">
+            <w:rPr>
+              <w:rFonts w:ascii="Cambria Math" w:hAnsi="Cambria Math"/>
+            </w:rPr>
+            <m:t>P</m:t>
+          </w:ins>
+        </m:r>
+        <m:d>
+          <m:dPr>
+            <m:ctrlPr>
+              <w:ins w:id="100" w:author="Changes since 0" w:date="2022-10-30T01:51:00Z">
+                <w:rPr>
+                  <w:rFonts w:ascii="Cambria Math" w:hAnsi="Cambria Math"/>
+                  <w:i/>
+                </w:rPr>
+              </w:ins>
+            </m:ctrlPr>
+          </m:dPr>
+          <m:e>
+            <m:sSub>
+              <m:sSubPr>
+                <m:ctrlPr>
+                  <w:ins w:id="101" w:author="Changes since 0" w:date="2022-10-30T01:51:00Z">
+                    <w:rPr>
+                      <w:rFonts w:ascii="Cambria Math" w:hAnsi="Cambria Math"/>
+                      <w:i/>
+                    </w:rPr>
+                  </w:ins>
+                </m:ctrlPr>
+              </m:sSubPr>
+              <m:e>
+                <m:r>
+                  <w:ins w:id="102" w:author="Changes since 0" w:date="2022-10-30T01:51:00Z">
+                    <w:rPr>
+                      <w:rFonts w:ascii="Cambria Math" w:hAnsi="Cambria Math"/>
+                    </w:rPr>
+                    <m:t>x</m:t>
+                  </w:ins>
+                </m:r>
+              </m:e>
+              <m:sub>
+                <m:r>
+                  <w:ins w:id="103" w:author="Changes since 0" w:date="2022-10-30T01:51:00Z">
+                    <w:rPr>
+                      <w:rFonts w:ascii="Cambria Math" w:hAnsi="Cambria Math"/>
+                    </w:rPr>
+                    <m:t>1</m:t>
+                  </w:ins>
+                </m:r>
+              </m:sub>
+            </m:sSub>
+            <m:r>
+              <w:ins w:id="104" w:author="Changes since 0" w:date="2022-10-30T01:51:00Z">
+                <w:rPr>
+                  <w:rFonts w:ascii="Cambria Math" w:hAnsi="Cambria Math"/>
+                </w:rPr>
+                <m:t xml:space="preserve">, </m:t>
+              </w:ins>
+            </m:r>
+            <m:sSub>
+              <m:sSubPr>
+                <m:ctrlPr>
+                  <w:ins w:id="105" w:author="Changes since 0" w:date="2022-10-30T01:51:00Z">
+                    <w:rPr>
+                      <w:rFonts w:ascii="Cambria Math" w:hAnsi="Cambria Math"/>
+                      <w:i/>
+                    </w:rPr>
+                  </w:ins>
+                </m:ctrlPr>
+              </m:sSubPr>
+              <m:e>
+                <m:r>
+                  <w:ins w:id="106" w:author="Changes since 0" w:date="2022-10-30T01:51:00Z">
+                    <w:rPr>
+                      <w:rFonts w:ascii="Cambria Math" w:hAnsi="Cambria Math"/>
+                    </w:rPr>
+                    <m:t>x</m:t>
+                  </w:ins>
+                </m:r>
+              </m:e>
+              <m:sub>
+                <m:r>
+                  <w:ins w:id="107" w:author="Changes since 0" w:date="2022-10-30T01:51:00Z">
+                    <w:rPr>
+                      <w:rFonts w:ascii="Cambria Math" w:hAnsi="Cambria Math"/>
+                    </w:rPr>
+                    <m:t>2</m:t>
+                  </w:ins>
+                </m:r>
+              </m:sub>
+            </m:sSub>
+            <m:r>
+              <w:ins w:id="108" w:author="Changes since 0" w:date="2022-10-30T01:51:00Z">
+                <w:rPr>
+                  <w:rFonts w:ascii="Cambria Math" w:hAnsi="Cambria Math"/>
+                </w:rPr>
+                <m:t>…</m:t>
+              </w:ins>
+            </m:r>
+            <m:sSub>
+              <m:sSubPr>
+                <m:ctrlPr>
+                  <w:ins w:id="109" w:author="Changes since 0" w:date="2022-10-30T01:51:00Z">
+                    <w:rPr>
+                      <w:rFonts w:ascii="Cambria Math" w:hAnsi="Cambria Math"/>
+                      <w:i/>
+                    </w:rPr>
+                  </w:ins>
+                </m:ctrlPr>
+              </m:sSubPr>
+              <m:e>
+                <m:r>
+                  <w:ins w:id="110" w:author="Changes since 0" w:date="2022-10-30T01:51:00Z">
+                    <w:rPr>
+                      <w:rFonts w:ascii="Cambria Math" w:hAnsi="Cambria Math"/>
+                    </w:rPr>
+                    <m:t>x</m:t>
+                  </w:ins>
+                </m:r>
+              </m:e>
+              <m:sub>
+                <m:r>
+                  <w:ins w:id="111" w:author="Changes since 0" w:date="2022-10-30T01:51:00Z">
+                    <w:rPr>
+                      <w:rFonts w:ascii="Cambria Math" w:hAnsi="Cambria Math"/>
+                    </w:rPr>
+                    <m:t>n</m:t>
+                  </w:ins>
+                </m:r>
+              </m:sub>
+            </m:sSub>
+          </m:e>
+          <m:e>
+            <m:r>
+              <w:ins w:id="112" w:author="Changes since 0" w:date="2022-10-30T01:51:00Z">
+                <w:rPr>
+                  <w:rFonts w:ascii="Cambria Math" w:hAnsi="Cambria Math"/>
+                </w:rPr>
+                <m:t>y</m:t>
+              </w:ins>
+            </m:r>
+          </m:e>
+        </m:d>
+      </m:oMath>
+      <w:r>
+        <w:t xml:space="preserve"> becomes </w:t>
+      </w:r>
+      <w:bookmarkStart w:id="113" w:name="_Hlk117987550"/>
+      <m:oMath>
+        <m:r>
+          <w:ins w:id="114" w:author="Changes since 0" w:date="2022-10-30T01:51:00Z">
+            <w:rPr>
+              <w:rFonts w:ascii="Cambria Math" w:hAnsi="Cambria Math"/>
+            </w:rPr>
+            <m:t>P</m:t>
+          </w:ins>
+        </m:r>
+        <m:d>
+          <m:dPr>
+            <m:ctrlPr>
+              <w:ins w:id="115" w:author="Changes since 0" w:date="2022-10-30T01:51:00Z">
+                <w:rPr>
+                  <w:rFonts w:ascii="Cambria Math" w:hAnsi="Cambria Math"/>
+                  <w:i/>
+                </w:rPr>
+              </w:ins>
+            </m:ctrlPr>
+          </m:dPr>
+          <m:e>
+            <m:sSub>
+              <m:sSubPr>
+                <m:ctrlPr>
+                  <w:ins w:id="116" w:author="Changes since 0" w:date="2022-10-30T01:51:00Z">
+                    <w:rPr>
+                      <w:rFonts w:ascii="Cambria Math" w:hAnsi="Cambria Math"/>
+                      <w:i/>
+                    </w:rPr>
+                  </w:ins>
+                </m:ctrlPr>
+              </m:sSubPr>
+              <m:e>
+                <m:r>
+                  <w:ins w:id="117" w:author="Changes since 0" w:date="2022-10-30T01:51:00Z">
+                    <w:rPr>
+                      <w:rFonts w:ascii="Cambria Math" w:hAnsi="Cambria Math"/>
+                    </w:rPr>
+                    <m:t>x</m:t>
+                  </w:ins>
+                </m:r>
+              </m:e>
+              <m:sub>
+                <m:r>
+                  <w:ins w:id="118" w:author="Changes since 0" w:date="2022-10-30T01:51:00Z">
+                    <w:rPr>
+                      <w:rFonts w:ascii="Cambria Math" w:hAnsi="Cambria Math"/>
+                    </w:rPr>
+                    <m:t>1</m:t>
+                  </w:ins>
+                </m:r>
+              </m:sub>
+            </m:sSub>
+          </m:e>
+          <m:e>
+            <m:r>
+              <w:ins w:id="119" w:author="Changes since 0" w:date="2022-10-30T01:51:00Z">
+                <w:rPr>
+                  <w:rFonts w:ascii="Cambria Math" w:hAnsi="Cambria Math"/>
+                </w:rPr>
+                <m:t>y</m:t>
+              </w:ins>
+            </m:r>
+          </m:e>
+        </m:d>
+        <w:bookmarkEnd w:id="113"/>
+        <m:r>
+          <w:ins w:id="120" w:author="Changes since 0" w:date="2022-10-30T01:51:00Z">
+            <w:rPr>
+              <w:rFonts w:ascii="Cambria Math" w:hAnsi="Cambria Math"/>
+            </w:rPr>
+            <m:t>P</m:t>
+          </w:ins>
+        </m:r>
+        <m:d>
+          <m:dPr>
+            <m:ctrlPr>
+              <w:ins w:id="121" w:author="Changes since 0" w:date="2022-10-30T01:51:00Z">
+                <w:rPr>
+                  <w:rFonts w:ascii="Cambria Math" w:hAnsi="Cambria Math"/>
+                  <w:i/>
+                </w:rPr>
+              </w:ins>
+            </m:ctrlPr>
+          </m:dPr>
+          <m:e>
+            <m:sSub>
+              <m:sSubPr>
+                <m:ctrlPr>
+                  <w:ins w:id="122" w:author="Changes since 0" w:date="2022-10-30T01:51:00Z">
+                    <w:rPr>
+                      <w:rFonts w:ascii="Cambria Math" w:hAnsi="Cambria Math"/>
+                      <w:i/>
+                    </w:rPr>
+                  </w:ins>
+                </m:ctrlPr>
+              </m:sSubPr>
+              <m:e>
+                <m:r>
+                  <w:ins w:id="123" w:author="Changes since 0" w:date="2022-10-30T01:51:00Z">
+                    <w:rPr>
+                      <w:rFonts w:ascii="Cambria Math" w:hAnsi="Cambria Math"/>
+                    </w:rPr>
+                    <m:t>x</m:t>
+                  </w:ins>
+                </m:r>
+              </m:e>
+              <m:sub>
+                <m:r>
+                  <w:rPr>
+                    <w:rFonts w:ascii="Cambria Math" w:hAnsi="Cambria Math"/>
+                  </w:rPr>
+                  <m:t>2</m:t>
+                </m:r>
+              </m:sub>
+            </m:sSub>
+          </m:e>
+          <m:e>
+            <m:r>
+              <w:ins w:id="124" w:author="Changes since 0" w:date="2022-10-30T01:51:00Z">
+                <w:rPr>
+                  <w:rFonts w:ascii="Cambria Math" w:hAnsi="Cambria Math"/>
+                </w:rPr>
+                <m:t>y</m:t>
+              </w:ins>
+            </m:r>
+          </m:e>
+        </m:d>
+        <m:r>
+          <w:rPr>
+            <w:rFonts w:ascii="Cambria Math" w:hAnsi="Cambria Math"/>
+          </w:rPr>
+          <m:t>..</m:t>
+        </m:r>
+        <m:r>
+          <w:ins w:id="125" w:author="Changes since 0" w:date="2022-10-30T01:51:00Z">
+            <w:rPr>
+              <w:rFonts w:ascii="Cambria Math" w:hAnsi="Cambria Math"/>
+            </w:rPr>
+            <m:t>P</m:t>
+          </w:ins>
+        </m:r>
+        <m:d>
+          <m:dPr>
+            <m:ctrlPr>
+              <w:ins w:id="126" w:author="Changes since 0" w:date="2022-10-30T01:51:00Z">
+                <w:rPr>
+                  <w:rFonts w:ascii="Cambria Math" w:hAnsi="Cambria Math"/>
+                  <w:i/>
+                </w:rPr>
+              </w:ins>
+            </m:ctrlPr>
+          </m:dPr>
+          <m:e>
+            <m:sSub>
+              <m:sSubPr>
+                <m:ctrlPr>
+                  <w:ins w:id="127" w:author="Changes since 0" w:date="2022-10-30T01:51:00Z">
+                    <w:rPr>
+                      <w:rFonts w:ascii="Cambria Math" w:hAnsi="Cambria Math"/>
+                      <w:i/>
+                    </w:rPr>
+                  </w:ins>
+                </m:ctrlPr>
+              </m:sSubPr>
+              <m:e>
+                <m:r>
+                  <w:ins w:id="128" w:author="Changes since 0" w:date="2022-10-30T01:51:00Z">
+                    <w:rPr>
+                      <w:rFonts w:ascii="Cambria Math" w:hAnsi="Cambria Math"/>
+                    </w:rPr>
+                    <m:t>x</m:t>
+                  </w:ins>
+                </m:r>
+              </m:e>
+              <m:sub>
+                <m:r>
+                  <w:rPr>
+                    <w:rFonts w:ascii="Cambria Math" w:hAnsi="Cambria Math"/>
+                  </w:rPr>
+                  <m:t>n</m:t>
+                </m:r>
+              </m:sub>
+            </m:sSub>
+          </m:e>
+          <m:e>
+            <m:r>
+              <w:ins w:id="129" w:author="Changes since 0" w:date="2022-10-30T01:51:00Z">
+                <w:rPr>
+                  <w:rFonts w:ascii="Cambria Math" w:hAnsi="Cambria Math"/>
+                </w:rPr>
+                <m:t>y</m:t>
+              </w:ins>
+            </m:r>
+          </m:e>
+        </m:d>
+      </m:oMath>
+      <w:r>
+        <w:t xml:space="preserve"> due to independence. Hence, we get the simplified equation as:</w:t>
+      </w:r>
+    </w:p>
+    <w:p>
+      <w:pPr>
+        <w:ind w:left="720"/>
+      </w:pPr>
+      <m:oMath>
+        <m:r>
+          <w:ins w:id="130" w:author="Changes since 0" w:date="2022-10-30T01:51:00Z">
+            <w:rPr>
+              <w:rFonts w:ascii="Cambria Math" w:hAnsi="Cambria Math"/>
+            </w:rPr>
+            <m:t>P</m:t>
+          </w:ins>
+        </m:r>
+        <m:d>
+          <m:dPr>
+            <m:ctrlPr>
+              <w:ins w:id="131" w:author="Changes since 0" w:date="2022-10-30T01:51:00Z">
+                <w:rPr>
+                  <w:rFonts w:ascii="Cambria Math" w:hAnsi="Cambria Math"/>
+                  <w:i/>
+                </w:rPr>
+              </w:ins>
+            </m:ctrlPr>
+          </m:dPr>
+          <m:e>
+            <m:r>
+              <w:ins w:id="132" w:author="Changes since 0" w:date="2022-10-30T01:51:00Z">
+                <w:rPr>
+                  <w:rFonts w:ascii="Cambria Math" w:hAnsi="Cambria Math"/>
+                </w:rPr>
+                <m:t>y</m:t>
+              </w:ins>
+            </m:r>
+          </m:e>
+          <m:e>
+            <m:sSub>
+              <m:sSubPr>
+                <m:ctrlPr>
+                  <w:ins w:id="133" w:author="Changes since 0" w:date="2022-10-30T01:51:00Z">
+                    <w:rPr>
+                      <w:rFonts w:ascii="Cambria Math" w:hAnsi="Cambria Math"/>
+                      <w:i/>
+                    </w:rPr>
+                  </w:ins>
+                </m:ctrlPr>
+              </m:sSubPr>
+              <m:e>
+                <m:r>
+                  <w:ins w:id="134" w:author="Changes since 0" w:date="2022-10-30T01:51:00Z">
+                    <w:rPr>
+                      <w:rFonts w:ascii="Cambria Math" w:hAnsi="Cambria Math"/>
+                    </w:rPr>
+                    <m:t>x</m:t>
+                  </w:ins>
+                </m:r>
+              </m:e>
+              <m:sub>
+                <m:r>
+                  <w:ins w:id="135" w:author="Changes since 0" w:date="2022-10-30T01:51:00Z">
+                    <w:rPr>
+                      <w:rFonts w:ascii="Cambria Math" w:hAnsi="Cambria Math"/>
+                    </w:rPr>
+                    <m:t>1</m:t>
+                  </w:ins>
+                </m:r>
+              </m:sub>
+            </m:sSub>
+            <m:r>
+              <w:ins w:id="136" w:author="Changes since 0" w:date="2022-10-30T01:51:00Z">
+                <w:rPr>
+                  <w:rFonts w:ascii="Cambria Math" w:hAnsi="Cambria Math"/>
+                </w:rPr>
+                <m:t xml:space="preserve">, </m:t>
+              </w:ins>
+            </m:r>
+            <m:sSub>
+              <m:sSubPr>
+                <m:ctrlPr>
+                  <w:ins w:id="137" w:author="Changes since 0" w:date="2022-10-30T01:51:00Z">
+                    <w:rPr>
+                      <w:rFonts w:ascii="Cambria Math" w:hAnsi="Cambria Math"/>
+                      <w:i/>
+                    </w:rPr>
+                  </w:ins>
+                </m:ctrlPr>
+              </m:sSubPr>
+              <m:e>
+                <m:r>
+                  <w:ins w:id="138" w:author="Changes since 0" w:date="2022-10-30T01:51:00Z">
+                    <w:rPr>
+                      <w:rFonts w:ascii="Cambria Math" w:hAnsi="Cambria Math"/>
+                    </w:rPr>
+                    <m:t>x</m:t>
+                  </w:ins>
+                </m:r>
+              </m:e>
+              <m:sub>
+                <m:r>
+                  <w:ins w:id="139" w:author="Changes since 0" w:date="2022-10-30T01:51:00Z">
+                    <w:rPr>
+                      <w:rFonts w:ascii="Cambria Math" w:hAnsi="Cambria Math"/>
+                    </w:rPr>
+                    <m:t>2</m:t>
+                  </w:ins>
+                </m:r>
+              </m:sub>
+            </m:sSub>
+            <m:r>
+              <w:ins w:id="140" w:author="Changes since 0" w:date="2022-10-30T01:51:00Z">
+                <w:rPr>
+                  <w:rFonts w:ascii="Cambria Math" w:hAnsi="Cambria Math"/>
+                </w:rPr>
+                <m:t>…</m:t>
+              </w:ins>
+            </m:r>
+            <m:sSub>
+              <m:sSubPr>
+                <m:ctrlPr>
+                  <w:ins w:id="141" w:author="Changes since 0" w:date="2022-10-30T01:51:00Z">
+                    <w:rPr>
+                      <w:rFonts w:ascii="Cambria Math" w:hAnsi="Cambria Math"/>
+                      <w:i/>
+                    </w:rPr>
+                  </w:ins>
+                </m:ctrlPr>
+              </m:sSubPr>
+              <m:e>
+                <m:r>
+                  <w:ins w:id="142" w:author="Changes since 0" w:date="2022-10-30T01:51:00Z">
+                    <w:rPr>
+                      <w:rFonts w:ascii="Cambria Math" w:hAnsi="Cambria Math"/>
+                    </w:rPr>
+                    <m:t>x</m:t>
+                  </w:ins>
+                </m:r>
+              </m:e>
+              <m:sub>
+                <m:r>
+                  <w:ins w:id="143" w:author="Changes since 0" w:date="2022-10-30T01:51:00Z">
+                    <w:rPr>
+                      <w:rFonts w:ascii="Cambria Math" w:hAnsi="Cambria Math"/>
+                    </w:rPr>
+                    <m:t>n</m:t>
+                  </w:ins>
+                </m:r>
+              </m:sub>
+            </m:sSub>
+          </m:e>
+        </m:d>
+        <m:r>
+          <w:ins w:id="144" w:author="Changes since 0" w:date="2022-10-30T01:51:00Z">
+            <w:rPr>
+              <w:rFonts w:ascii="Cambria Math" w:hAnsi="Cambria Math"/>
+            </w:rPr>
+            <m:t>=</m:t>
+          </w:ins>
+        </m:r>
+        <m:f>
+          <m:fPr>
+            <m:ctrlPr>
+              <w:ins w:id="145" w:author="Changes since 0" w:date="2022-10-30T01:51:00Z">
+                <w:rPr>
+                  <w:rFonts w:ascii="Cambria Math" w:hAnsi="Cambria Math"/>
+                  <w:i/>
+                </w:rPr>
+              </w:ins>
+            </m:ctrlPr>
+          </m:fPr>
+          <m:num>
+            <m:r>
+              <w:ins w:id="146" w:author="Changes since 0" w:date="2022-10-30T01:51:00Z">
+                <w:rPr>
+                  <w:rFonts w:ascii="Cambria Math" w:hAnsi="Cambria Math"/>
+                </w:rPr>
+                <m:t>P</m:t>
+              </w:ins>
+            </m:r>
+            <m:d>
+              <m:dPr>
+                <m:ctrlPr>
+                  <w:ins w:id="147" w:author="Changes since 0" w:date="2022-10-30T01:51:00Z">
+                    <w:rPr>
+                      <w:rFonts w:ascii="Cambria Math" w:hAnsi="Cambria Math"/>
+                      <w:i/>
+                    </w:rPr>
+                  </w:ins>
+                </m:ctrlPr>
+              </m:dPr>
+              <m:e>
+                <m:sSub>
+                  <m:sSubPr>
+                    <m:ctrlPr>
+                      <w:ins w:id="148" w:author="Changes since 0" w:date="2022-10-30T01:51:00Z">
+                        <w:rPr>
+                          <w:rFonts w:ascii="Cambria Math" w:hAnsi="Cambria Math"/>
+                          <w:i/>
+                        </w:rPr>
+                      </w:ins>
+                    </m:ctrlPr>
+                  </m:sSubPr>
+                  <m:e>
+                    <m:r>
+                      <w:ins w:id="149" w:author="Changes since 0" w:date="2022-10-30T01:51:00Z">
+                        <w:rPr>
+                          <w:rFonts w:ascii="Cambria Math" w:hAnsi="Cambria Math"/>
+                        </w:rPr>
+                        <m:t>x</m:t>
+                      </w:ins>
+                    </m:r>
+                  </m:e>
+                  <m:sub>
+                    <m:r>
+                      <w:ins w:id="150" w:author="Changes since 0" w:date="2022-10-30T01:51:00Z">
+                        <w:rPr>
+                          <w:rFonts w:ascii="Cambria Math" w:hAnsi="Cambria Math"/>
+                        </w:rPr>
+                        <m:t>1</m:t>
+                      </w:ins>
+                    </m:r>
+                  </m:sub>
+                </m:sSub>
+                <m:r>
+                  <w:ins w:id="151" w:author="Changes since 0" w:date="2022-10-30T01:51:00Z">
+                    <w:rPr>
+                      <w:rFonts w:ascii="Cambria Math" w:hAnsi="Cambria Math"/>
+                    </w:rPr>
+                    <m:t xml:space="preserve">, </m:t>
+                  </w:ins>
+                </m:r>
+                <m:sSub>
+                  <m:sSubPr>
+                    <m:ctrlPr>
+                      <w:ins w:id="152" w:author="Changes since 0" w:date="2022-10-30T01:51:00Z">
+                        <w:rPr>
+                          <w:rFonts w:ascii="Cambria Math" w:hAnsi="Cambria Math"/>
+                          <w:i/>
+                        </w:rPr>
+                      </w:ins>
+                    </m:ctrlPr>
+                  </m:sSubPr>
+                  <m:e>
+                    <m:r>
+                      <w:ins w:id="153" w:author="Changes since 0" w:date="2022-10-30T01:51:00Z">
+                        <w:rPr>
+                          <w:rFonts w:ascii="Cambria Math" w:hAnsi="Cambria Math"/>
+                        </w:rPr>
+                        <m:t>x</m:t>
+                      </w:ins>
+                    </m:r>
+                  </m:e>
+                  <m:sub>
+                    <m:r>
+                      <w:ins w:id="154" w:author="Changes since 0" w:date="2022-10-30T01:51:00Z">
+                        <w:rPr>
+                          <w:rFonts w:ascii="Cambria Math" w:hAnsi="Cambria Math"/>
+                        </w:rPr>
+                        <m:t>2</m:t>
+                      </w:ins>
+                    </m:r>
+                  </m:sub>
+                </m:sSub>
+                <m:r>
+                  <w:ins w:id="155" w:author="Changes since 0" w:date="2022-10-30T01:51:00Z">
+                    <w:rPr>
+                      <w:rFonts w:ascii="Cambria Math" w:hAnsi="Cambria Math"/>
+                    </w:rPr>
+                    <m:t>…</m:t>
+                  </w:ins>
+                </m:r>
+                <m:sSub>
+                  <m:sSubPr>
+                    <m:ctrlPr>
+                      <w:ins w:id="156" w:author="Changes since 0" w:date="2022-10-30T01:51:00Z">
+                        <w:rPr>
+                          <w:rFonts w:ascii="Cambria Math" w:hAnsi="Cambria Math"/>
+                          <w:i/>
+                        </w:rPr>
+                      </w:ins>
+                    </m:ctrlPr>
+                  </m:sSubPr>
+                  <m:e>
+                    <m:r>
+                      <w:ins w:id="157" w:author="Changes since 0" w:date="2022-10-30T01:51:00Z">
+                        <w:rPr>
+                          <w:rFonts w:ascii="Cambria Math" w:hAnsi="Cambria Math"/>
+                        </w:rPr>
+                        <m:t>x</m:t>
+                      </w:ins>
+                    </m:r>
+                  </m:e>
+                  <m:sub>
+                    <m:r>
+                      <w:ins w:id="158" w:author="Changes since 0" w:date="2022-10-30T01:51:00Z">
+                        <w:rPr>
+                          <w:rFonts w:ascii="Cambria Math" w:hAnsi="Cambria Math"/>
+                        </w:rPr>
+                        <m:t>n</m:t>
+                      </w:ins>
+                    </m:r>
+                  </m:sub>
+                </m:sSub>
+              </m:e>
+              <m:e>
+                <m:r>
+                  <w:ins w:id="159" w:author="Changes since 0" w:date="2022-10-30T01:51:00Z">
+                    <w:rPr>
+                      <w:rFonts w:ascii="Cambria Math" w:hAnsi="Cambria Math"/>
+                    </w:rPr>
+                    <m:t>y</m:t>
+                  </w:ins>
+                </m:r>
+              </m:e>
+            </m:d>
+            <m:r>
+              <w:ins w:id="160" w:author="Changes since 0" w:date="2022-10-30T01:51:00Z">
+                <w:rPr>
+                  <w:rFonts w:ascii="Cambria Math" w:hAnsi="Cambria Math"/>
+                </w:rPr>
+                <m:t>P</m:t>
+              </w:ins>
+            </m:r>
+            <m:d>
+              <m:dPr>
+                <m:ctrlPr>
+                  <w:ins w:id="161" w:author="Changes since 0" w:date="2022-10-30T01:51:00Z">
+                    <w:rPr>
+                      <w:rFonts w:ascii="Cambria Math" w:hAnsi="Cambria Math"/>
+                      <w:i/>
+                    </w:rPr>
+                  </w:ins>
+                </m:ctrlPr>
+              </m:dPr>
+              <m:e>
+                <m:r>
+                  <w:ins w:id="162" w:author="Changes since 0" w:date="2022-10-30T01:51:00Z">
+                    <w:rPr>
+                      <w:rFonts w:ascii="Cambria Math" w:hAnsi="Cambria Math"/>
+                    </w:rPr>
+                    <m:t>y</m:t>
+                  </w:ins>
+                </m:r>
+              </m:e>
+            </m:d>
+          </m:num>
+          <m:den>
+            <m:r>
+              <w:ins w:id="163" w:author="Changes since 0" w:date="2022-10-30T01:51:00Z">
+                <w:rPr>
+                  <w:rFonts w:ascii="Cambria Math" w:hAnsi="Cambria Math"/>
+                </w:rPr>
+                <m:t>P</m:t>
+              </w:ins>
+            </m:r>
+            <m:d>
+              <m:dPr>
+                <m:ctrlPr>
+                  <w:ins w:id="164" w:author="Changes since 0" w:date="2022-10-30T01:51:00Z">
+                    <w:rPr>
+                      <w:rFonts w:ascii="Cambria Math" w:hAnsi="Cambria Math"/>
+                      <w:i/>
+                    </w:rPr>
+                  </w:ins>
+                </m:ctrlPr>
+              </m:dPr>
+              <m:e>
+                <m:sSub>
+                  <m:sSubPr>
+                    <m:ctrlPr>
+                      <w:ins w:id="165" w:author="Changes since 0" w:date="2022-10-30T01:51:00Z">
+                        <w:rPr>
+                          <w:rFonts w:ascii="Cambria Math" w:hAnsi="Cambria Math"/>
+                          <w:i/>
+                        </w:rPr>
+                      </w:ins>
+                    </m:ctrlPr>
+                  </m:sSubPr>
+                  <m:e>
+                    <m:r>
+                      <w:ins w:id="166" w:author="Changes since 0" w:date="2022-10-30T01:51:00Z">
+                        <w:rPr>
+                          <w:rFonts w:ascii="Cambria Math" w:hAnsi="Cambria Math"/>
+                        </w:rPr>
+                        <m:t>x</m:t>
+                      </w:ins>
+                    </m:r>
+                  </m:e>
+                  <m:sub>
+                    <m:r>
+                      <w:ins w:id="167" w:author="Changes since 0" w:date="2022-10-30T01:51:00Z">
+                        <w:rPr>
+                          <w:rFonts w:ascii="Cambria Math" w:hAnsi="Cambria Math"/>
+                        </w:rPr>
+                        <m:t>1</m:t>
+                      </w:ins>
+                    </m:r>
+                  </m:sub>
+                </m:sSub>
+                <m:r>
+                  <w:ins w:id="168" w:author="Changes since 0" w:date="2022-10-30T01:51:00Z">
+                    <w:rPr>
+                      <w:rFonts w:ascii="Cambria Math" w:hAnsi="Cambria Math"/>
+                    </w:rPr>
+                    <m:t xml:space="preserve">, </m:t>
+                  </w:ins>
+                </m:r>
+                <m:sSub>
+                  <m:sSubPr>
+                    <m:ctrlPr>
+                      <w:ins w:id="169" w:author="Changes since 0" w:date="2022-10-30T01:51:00Z">
+                        <w:rPr>
+                          <w:rFonts w:ascii="Cambria Math" w:hAnsi="Cambria Math"/>
+                          <w:i/>
+                        </w:rPr>
+                      </w:ins>
+                    </m:ctrlPr>
+                  </m:sSubPr>
+                  <m:e>
+                    <m:r>
+                      <w:ins w:id="170" w:author="Changes since 0" w:date="2022-10-30T01:51:00Z">
+                        <w:rPr>
+                          <w:rFonts w:ascii="Cambria Math" w:hAnsi="Cambria Math"/>
+                        </w:rPr>
+                        <m:t>x</m:t>
+                      </w:ins>
+                    </m:r>
+                  </m:e>
+                  <m:sub>
+                    <m:r>
+                      <w:ins w:id="171" w:author="Changes since 0" w:date="2022-10-30T01:51:00Z">
+                        <w:rPr>
+                          <w:rFonts w:ascii="Cambria Math" w:hAnsi="Cambria Math"/>
+                        </w:rPr>
+                        <m:t>2</m:t>
+                      </w:ins>
+                    </m:r>
+                  </m:sub>
+                </m:sSub>
+                <m:r>
+                  <w:ins w:id="172" w:author="Changes since 0" w:date="2022-10-30T01:51:00Z">
+                    <w:rPr>
+                      <w:rFonts w:ascii="Cambria Math" w:hAnsi="Cambria Math"/>
+                    </w:rPr>
+                    <m:t>…</m:t>
+                  </w:ins>
+                </m:r>
+                <m:sSub>
+                  <m:sSubPr>
+                    <m:ctrlPr>
+                      <w:ins w:id="173" w:author="Changes since 0" w:date="2022-10-30T01:51:00Z">
+                        <w:rPr>
+                          <w:rFonts w:ascii="Cambria Math" w:hAnsi="Cambria Math"/>
+                          <w:i/>
+                        </w:rPr>
+                      </w:ins>
+                    </m:ctrlPr>
+                  </m:sSubPr>
+                  <m:e>
+                    <m:r>
+                      <w:ins w:id="174" w:author="Changes since 0" w:date="2022-10-30T01:51:00Z">
+                        <w:rPr>
+                          <w:rFonts w:ascii="Cambria Math" w:hAnsi="Cambria Math"/>
+                        </w:rPr>
+                        <m:t>x</m:t>
+                      </w:ins>
+                    </m:r>
+                  </m:e>
+                  <m:sub>
+                    <m:r>
+                      <w:ins w:id="175" w:author="Changes since 0" w:date="2022-10-30T01:51:00Z">
+                        <w:rPr>
+                          <w:rFonts w:ascii="Cambria Math" w:hAnsi="Cambria Math"/>
+                        </w:rPr>
+                        <m:t>n</m:t>
+                      </w:ins>
+                    </m:r>
+                  </m:sub>
+                </m:sSub>
+              </m:e>
+            </m:d>
+          </m:den>
+        </m:f>
+      </m:oMath>
+      <w:ins w:id="176" w:author="Changes since 0" w:date="2022-10-30T01:51:00Z">
+        <w:r>
+          <w:t xml:space="preserve">       </w:t>
+        </w:r>
+        <w:r>
+          <w:tab/>
+          <w:t xml:space="preserve">   (</w:t>
+        </w:r>
+      </w:ins>
+      <w:r>
+        <w:t>8</w:t>
+      </w:r>
+      <w:ins w:id="177" w:author="Changes since 0" w:date="2022-10-30T01:51:00Z">
+        <w:r>
+          <w:t>)</w:t>
+        </w:r>
+      </w:ins>
+    </w:p>
+    <w:p>
+      <w:pPr>
+        <w:rPr>
+          <w:ins w:id="178" w:author="Changes since 0" w:date="2022-10-30T01:51:00Z"/>
+        </w:rPr>
+      </w:pPr>
+      <w:r>
+        <w:t>Or,</w:t>
+      </w:r>
+    </w:p>
+    <w:p>
+      <w:pPr>
+        <w:rPr>
+          <w:ins w:id="179" w:author="Changes since 0" w:date="2022-10-30T01:51:00Z"/>
+        </w:rPr>
+      </w:pPr>
+      <m:oMath>
+        <m:r>
+          <w:rPr>
+            <w:rFonts w:ascii="Cambria Math" w:hAnsi="Cambria Math"/>
+          </w:rPr>
+          <m:t xml:space="preserve">          </m:t>
+        </m:r>
+        <m:r>
+          <w:ins w:id="180" w:author="Changes since 0" w:date="2022-10-30T01:51:00Z">
+            <w:rPr>
+              <w:rFonts w:ascii="Cambria Math" w:hAnsi="Cambria Math"/>
+            </w:rPr>
+            <m:t>P</m:t>
+          </w:ins>
+        </m:r>
+        <m:d>
+          <m:dPr>
+            <m:ctrlPr>
+              <w:ins w:id="181" w:author="Changes since 0" w:date="2022-10-30T01:51:00Z">
+                <w:rPr>
+                  <w:rFonts w:ascii="Cambria Math" w:hAnsi="Cambria Math"/>
+                  <w:i/>
+                </w:rPr>
+              </w:ins>
+            </m:ctrlPr>
+          </m:dPr>
+          <m:e>
+            <m:r>
+              <w:ins w:id="182" w:author="Changes since 0" w:date="2022-10-30T01:51:00Z">
+                <w:rPr>
+                  <w:rFonts w:ascii="Cambria Math" w:hAnsi="Cambria Math"/>
+                </w:rPr>
+                <m:t>y</m:t>
+              </w:ins>
+            </m:r>
+          </m:e>
+          <m:e>
+            <m:sSub>
+              <m:sSubPr>
+                <m:ctrlPr>
+                  <w:ins w:id="183" w:author="Changes since 0" w:date="2022-10-30T01:51:00Z">
+                    <w:rPr>
+                      <w:rFonts w:ascii="Cambria Math" w:hAnsi="Cambria Math"/>
+                      <w:i/>
+                    </w:rPr>
+                  </w:ins>
+                </m:ctrlPr>
+              </m:sSubPr>
+              <m:e>
+                <m:r>
+                  <w:ins w:id="184" w:author="Changes since 0" w:date="2022-10-30T01:51:00Z">
+                    <w:rPr>
+                      <w:rFonts w:ascii="Cambria Math" w:hAnsi="Cambria Math"/>
+                    </w:rPr>
+                    <m:t>x</m:t>
+                  </w:ins>
+                </m:r>
+              </m:e>
+              <m:sub>
+                <m:r>
+                  <w:ins w:id="185" w:author="Changes since 0" w:date="2022-10-30T01:51:00Z">
+                    <w:rPr>
+                      <w:rFonts w:ascii="Cambria Math" w:hAnsi="Cambria Math"/>
+                    </w:rPr>
+                    <m:t>1</m:t>
+                  </w:ins>
+                </m:r>
+              </m:sub>
+            </m:sSub>
+            <m:r>
+              <w:ins w:id="186" w:author="Changes since 0" w:date="2022-10-30T01:51:00Z">
+                <w:rPr>
+                  <w:rFonts w:ascii="Cambria Math" w:hAnsi="Cambria Math"/>
+                </w:rPr>
+                <m:t xml:space="preserve">, </m:t>
+              </w:ins>
+            </m:r>
+            <m:sSub>
+              <m:sSubPr>
+                <m:ctrlPr>
+                  <w:ins w:id="187" w:author="Changes since 0" w:date="2022-10-30T01:51:00Z">
+                    <w:rPr>
+                      <w:rFonts w:ascii="Cambria Math" w:hAnsi="Cambria Math"/>
+                      <w:i/>
+                    </w:rPr>
+                  </w:ins>
+                </m:ctrlPr>
+              </m:sSubPr>
+              <m:e>
+                <m:r>
+                  <w:ins w:id="188" w:author="Changes since 0" w:date="2022-10-30T01:51:00Z">
+                    <w:rPr>
+                      <w:rFonts w:ascii="Cambria Math" w:hAnsi="Cambria Math"/>
+                    </w:rPr>
+                    <m:t>x</m:t>
+                  </w:ins>
+                </m:r>
+              </m:e>
+              <m:sub>
+                <m:r>
+                  <w:ins w:id="189" w:author="Changes since 0" w:date="2022-10-30T01:51:00Z">
+                    <w:rPr>
+                      <w:rFonts w:ascii="Cambria Math" w:hAnsi="Cambria Math"/>
+                    </w:rPr>
+                    <m:t>2</m:t>
+                  </w:ins>
+                </m:r>
+              </m:sub>
+            </m:sSub>
+            <m:r>
+              <w:ins w:id="190" w:author="Changes since 0" w:date="2022-10-30T01:51:00Z">
+                <w:rPr>
+                  <w:rFonts w:ascii="Cambria Math" w:hAnsi="Cambria Math"/>
+                </w:rPr>
+                <m:t>…</m:t>
+              </w:ins>
+            </m:r>
+            <m:sSub>
+              <m:sSubPr>
+                <m:ctrlPr>
+                  <w:ins w:id="191" w:author="Changes since 0" w:date="2022-10-30T01:51:00Z">
+                    <w:rPr>
+                      <w:rFonts w:ascii="Cambria Math" w:hAnsi="Cambria Math"/>
+                      <w:i/>
+                    </w:rPr>
+                  </w:ins>
+                </m:ctrlPr>
+              </m:sSubPr>
+              <m:e>
+                <m:r>
+                  <w:ins w:id="192" w:author="Changes since 0" w:date="2022-10-30T01:51:00Z">
+                    <w:rPr>
+                      <w:rFonts w:ascii="Cambria Math" w:hAnsi="Cambria Math"/>
+                    </w:rPr>
+                    <m:t>x</m:t>
+                  </w:ins>
+                </m:r>
+              </m:e>
+              <m:sub>
+                <m:r>
+                  <w:ins w:id="193" w:author="Changes since 0" w:date="2022-10-30T01:51:00Z">
+                    <w:rPr>
+                      <w:rFonts w:ascii="Cambria Math" w:hAnsi="Cambria Math"/>
+                    </w:rPr>
+                    <m:t>n</m:t>
+                  </w:ins>
+                </m:r>
+              </m:sub>
+            </m:sSub>
+          </m:e>
+        </m:d>
+        <m:r>
+          <w:ins w:id="194" w:author="Changes since 0" w:date="2022-10-30T01:51:00Z">
+            <w:rPr>
+              <w:rFonts w:ascii="Cambria Math" w:hAnsi="Cambria Math"/>
+            </w:rPr>
+            <m:t>=</m:t>
+          </w:ins>
+        </m:r>
+        <m:f>
+          <m:fPr>
+            <m:ctrlPr>
+              <w:ins w:id="195" w:author="Changes since 0" w:date="2022-10-30T01:51:00Z">
+                <w:rPr>
+                  <w:rFonts w:ascii="Cambria Math" w:hAnsi="Cambria Math"/>
+                  <w:i/>
+                </w:rPr>
+              </w:ins>
+            </m:ctrlPr>
+          </m:fPr>
+          <m:num>
+            <m:r>
+              <w:rPr>
+                <w:rFonts w:ascii="Cambria Math" w:hAnsi="Cambria Math"/>
+              </w:rPr>
+              <m:t>P</m:t>
+            </m:r>
+            <m:d>
+              <m:dPr>
+                <m:ctrlPr>
+                  <w:ins w:id="196" w:author="Changes since 0" w:date="2022-10-30T01:51:00Z">
+                    <w:rPr>
+                      <w:rFonts w:ascii="Cambria Math" w:hAnsi="Cambria Math"/>
+                      <w:i/>
+                    </w:rPr>
+                  </w:ins>
+                </m:ctrlPr>
+              </m:dPr>
+              <m:e>
+                <m:sSub>
+                  <m:sSubPr>
+                    <m:ctrlPr>
+                      <w:ins w:id="197" w:author="Changes since 0" w:date="2022-10-30T01:51:00Z">
+                        <w:rPr>
+                          <w:rFonts w:ascii="Cambria Math" w:hAnsi="Cambria Math"/>
+                          <w:i/>
+                        </w:rPr>
+                      </w:ins>
+                    </m:ctrlPr>
+                  </m:sSubPr>
+                  <m:e>
+                    <m:r>
+                      <w:ins w:id="198" w:author="Changes since 0" w:date="2022-10-30T01:51:00Z">
+                        <w:rPr>
+                          <w:rFonts w:ascii="Cambria Math" w:hAnsi="Cambria Math"/>
+                        </w:rPr>
+                        <m:t>x</m:t>
+                      </w:ins>
+                    </m:r>
+                  </m:e>
+                  <m:sub>
+                    <m:r>
+                      <w:ins w:id="199" w:author="Changes since 0" w:date="2022-10-30T01:51:00Z">
+                        <w:rPr>
+                          <w:rFonts w:ascii="Cambria Math" w:hAnsi="Cambria Math"/>
+                        </w:rPr>
+                        <m:t>1</m:t>
+                      </w:ins>
+                    </m:r>
+                  </m:sub>
+                </m:sSub>
+              </m:e>
+              <m:e>
+                <m:r>
+                  <w:ins w:id="200" w:author="Changes since 0" w:date="2022-10-30T01:51:00Z">
+                    <w:rPr>
+                      <w:rFonts w:ascii="Cambria Math" w:hAnsi="Cambria Math"/>
+                    </w:rPr>
+                    <m:t>y</m:t>
+                  </w:ins>
+                </m:r>
+              </m:e>
+            </m:d>
+            <m:r>
+              <w:ins w:id="201" w:author="Changes since 0" w:date="2022-10-30T01:51:00Z">
+                <w:rPr>
+                  <w:rFonts w:ascii="Cambria Math" w:hAnsi="Cambria Math"/>
+                </w:rPr>
+                <m:t>P</m:t>
+              </w:ins>
+            </m:r>
+            <m:d>
+              <m:dPr>
+                <m:ctrlPr>
+                  <w:ins w:id="202" w:author="Changes since 0" w:date="2022-10-30T01:51:00Z">
+                    <w:rPr>
+                      <w:rFonts w:ascii="Cambria Math" w:hAnsi="Cambria Math"/>
+                      <w:i/>
+                    </w:rPr>
+                  </w:ins>
+                </m:ctrlPr>
+              </m:dPr>
+              <m:e>
+                <m:sSub>
+                  <m:sSubPr>
+                    <m:ctrlPr>
+                      <w:ins w:id="203" w:author="Changes since 0" w:date="2022-10-30T01:51:00Z">
+                        <w:rPr>
+                          <w:rFonts w:ascii="Cambria Math" w:hAnsi="Cambria Math"/>
+                          <w:i/>
+                        </w:rPr>
+                      </w:ins>
+                    </m:ctrlPr>
+                  </m:sSubPr>
+                  <m:e>
+                    <m:r>
+                      <w:ins w:id="204" w:author="Changes since 0" w:date="2022-10-30T01:51:00Z">
+                        <w:rPr>
+                          <w:rFonts w:ascii="Cambria Math" w:hAnsi="Cambria Math"/>
+                        </w:rPr>
+                        <m:t>x</m:t>
+                      </w:ins>
+                    </m:r>
+                  </m:e>
+                  <m:sub>
+                    <m:r>
+                      <w:rPr>
+                        <w:rFonts w:ascii="Cambria Math" w:hAnsi="Cambria Math"/>
+                      </w:rPr>
+                      <m:t>2</m:t>
+                    </m:r>
+                  </m:sub>
+                </m:sSub>
+              </m:e>
+              <m:e>
+                <m:r>
+                  <w:ins w:id="205" w:author="Changes since 0" w:date="2022-10-30T01:51:00Z">
+                    <w:rPr>
+                      <w:rFonts w:ascii="Cambria Math" w:hAnsi="Cambria Math"/>
+                    </w:rPr>
+                    <m:t>y</m:t>
+                  </w:ins>
+                </m:r>
+              </m:e>
+            </m:d>
+            <m:r>
+              <w:rPr>
+                <w:rFonts w:ascii="Cambria Math" w:hAnsi="Cambria Math"/>
+              </w:rPr>
+              <m:t>..</m:t>
+            </m:r>
+            <m:r>
+              <w:ins w:id="206" w:author="Changes since 0" w:date="2022-10-30T01:51:00Z">
+                <w:rPr>
+                  <w:rFonts w:ascii="Cambria Math" w:hAnsi="Cambria Math"/>
+                </w:rPr>
+                <m:t>P</m:t>
+              </w:ins>
+            </m:r>
+            <m:d>
+              <m:dPr>
+                <m:ctrlPr>
+                  <w:ins w:id="207" w:author="Changes since 0" w:date="2022-10-30T01:51:00Z">
+                    <w:rPr>
+                      <w:rFonts w:ascii="Cambria Math" w:hAnsi="Cambria Math"/>
+                      <w:i/>
+                    </w:rPr>
+                  </w:ins>
+                </m:ctrlPr>
+              </m:dPr>
+              <m:e>
+                <m:sSub>
+                  <m:sSubPr>
+                    <m:ctrlPr>
+                      <w:ins w:id="208" w:author="Changes since 0" w:date="2022-10-30T01:51:00Z">
+                        <w:rPr>
+                          <w:rFonts w:ascii="Cambria Math" w:hAnsi="Cambria Math"/>
+                          <w:i/>
+                        </w:rPr>
+                      </w:ins>
+                    </m:ctrlPr>
+                  </m:sSubPr>
+                  <m:e>
+                    <m:r>
+                      <w:ins w:id="209" w:author="Changes since 0" w:date="2022-10-30T01:51:00Z">
+                        <w:rPr>
+                          <w:rFonts w:ascii="Cambria Math" w:hAnsi="Cambria Math"/>
+                        </w:rPr>
+                        <m:t>x</m:t>
+                      </w:ins>
+                    </m:r>
+                  </m:e>
+                  <m:sub>
+                    <m:r>
+                      <w:rPr>
+                        <w:rFonts w:ascii="Cambria Math" w:hAnsi="Cambria Math"/>
+                      </w:rPr>
+                      <m:t>n</m:t>
+                    </m:r>
+                  </m:sub>
+                </m:sSub>
+              </m:e>
+              <m:e>
+                <m:r>
+                  <w:ins w:id="210" w:author="Changes since 0" w:date="2022-10-30T01:51:00Z">
+                    <w:rPr>
+                      <w:rFonts w:ascii="Cambria Math" w:hAnsi="Cambria Math"/>
+                    </w:rPr>
+                    <m:t>y</m:t>
+                  </w:ins>
+                </m:r>
+              </m:e>
+            </m:d>
+            <m:r>
+              <m:rPr>
+                <m:sty m:val="p"/>
+              </m:rPr>
+              <w:rPr>
+                <w:rFonts w:ascii="Cambria Math" w:hAnsi="Cambria Math"/>
+              </w:rPr>
+              <m:t xml:space="preserve"> </m:t>
+            </m:r>
+            <m:r>
+              <w:ins w:id="211" w:author="Changes since 0" w:date="2022-10-30T01:51:00Z">
+                <w:rPr>
+                  <w:rFonts w:ascii="Cambria Math" w:hAnsi="Cambria Math"/>
+                </w:rPr>
+                <m:t>P</m:t>
+              </w:ins>
+            </m:r>
+            <m:d>
+              <m:dPr>
+                <m:ctrlPr>
+                  <w:ins w:id="212" w:author="Changes since 0" w:date="2022-10-30T01:51:00Z">
+                    <w:rPr>
+                      <w:rFonts w:ascii="Cambria Math" w:hAnsi="Cambria Math"/>
+                      <w:i/>
+                    </w:rPr>
+                  </w:ins>
+                </m:ctrlPr>
+              </m:dPr>
+              <m:e>
+                <m:r>
+                  <w:ins w:id="213" w:author="Changes since 0" w:date="2022-10-30T01:51:00Z">
+                    <w:rPr>
+                      <w:rFonts w:ascii="Cambria Math" w:hAnsi="Cambria Math"/>
+                    </w:rPr>
+                    <m:t>y</m:t>
+                  </w:ins>
+                </m:r>
+              </m:e>
+            </m:d>
+          </m:num>
+          <m:den>
+            <m:r>
+              <w:ins w:id="214" w:author="Changes since 0" w:date="2022-10-30T01:51:00Z">
+                <w:rPr>
+                  <w:rFonts w:ascii="Cambria Math" w:hAnsi="Cambria Math"/>
+                </w:rPr>
+                <m:t>P</m:t>
+              </w:ins>
+            </m:r>
+            <m:d>
+              <m:dPr>
+                <m:ctrlPr>
+                  <w:ins w:id="215" w:author="Changes since 0" w:date="2022-10-30T01:51:00Z">
+                    <w:rPr>
+                      <w:rFonts w:ascii="Cambria Math" w:hAnsi="Cambria Math"/>
+                      <w:i/>
+                    </w:rPr>
+                  </w:ins>
+                </m:ctrlPr>
+              </m:dPr>
+              <m:e>
+                <m:sSub>
+                  <m:sSubPr>
+                    <m:ctrlPr>
+                      <w:ins w:id="216" w:author="Changes since 0" w:date="2022-10-30T01:51:00Z">
+                        <w:rPr>
+                          <w:rFonts w:ascii="Cambria Math" w:hAnsi="Cambria Math"/>
+                          <w:i/>
+                        </w:rPr>
+                      </w:ins>
+                    </m:ctrlPr>
+                  </m:sSubPr>
+                  <m:e>
+                    <m:r>
+                      <w:ins w:id="217" w:author="Changes since 0" w:date="2022-10-30T01:51:00Z">
+                        <w:rPr>
+                          <w:rFonts w:ascii="Cambria Math" w:hAnsi="Cambria Math"/>
+                        </w:rPr>
+                        <m:t>x</m:t>
+                      </w:ins>
+                    </m:r>
+                  </m:e>
+                  <m:sub>
+                    <m:r>
+                      <w:ins w:id="218" w:author="Changes since 0" w:date="2022-10-30T01:51:00Z">
+                        <w:rPr>
+                          <w:rFonts w:ascii="Cambria Math" w:hAnsi="Cambria Math"/>
+                        </w:rPr>
+                        <m:t>1</m:t>
+                      </w:ins>
+                    </m:r>
+                  </m:sub>
+                </m:sSub>
+                <m:r>
+                  <w:rPr>
+                    <w:rFonts w:ascii="Cambria Math" w:hAnsi="Cambria Math"/>
+                  </w:rPr>
+                  <m:t>)P</m:t>
+                </m:r>
+                <m:d>
+                  <m:dPr>
+                    <m:ctrlPr>
+                      <w:rPr>
+                        <w:rFonts w:ascii="Cambria Math" w:hAnsi="Cambria Math"/>
+                        <w:i/>
+                      </w:rPr>
+                    </m:ctrlPr>
+                  </m:dPr>
+                  <m:e>
+                    <m:sSub>
+                      <m:sSubPr>
+                        <m:ctrlPr>
+                          <w:ins w:id="219" w:author="Changes since 0" w:date="2022-10-30T01:51:00Z">
+                            <w:rPr>
+                              <w:rFonts w:ascii="Cambria Math" w:hAnsi="Cambria Math"/>
+                              <w:i/>
+                            </w:rPr>
+                          </w:ins>
+                        </m:ctrlPr>
+                      </m:sSubPr>
+                      <m:e>
+                        <m:r>
+                          <w:ins w:id="220" w:author="Changes since 0" w:date="2022-10-30T01:51:00Z">
+                            <w:rPr>
+                              <w:rFonts w:ascii="Cambria Math" w:hAnsi="Cambria Math"/>
+                            </w:rPr>
+                            <m:t>x</m:t>
+                          </w:ins>
+                        </m:r>
+                      </m:e>
+                      <m:sub>
+                        <m:r>
+                          <w:ins w:id="221" w:author="Changes since 0" w:date="2022-10-30T01:51:00Z">
+                            <w:rPr>
+                              <w:rFonts w:ascii="Cambria Math" w:hAnsi="Cambria Math"/>
+                            </w:rPr>
+                            <m:t>2</m:t>
+                          </w:ins>
+                        </m:r>
+                      </m:sub>
+                    </m:sSub>
+                  </m:e>
+                </m:d>
+                <m:r>
+                  <w:rPr>
+                    <w:rFonts w:ascii="Cambria Math" w:hAnsi="Cambria Math"/>
+                  </w:rPr>
+                  <m:t>..P(</m:t>
+                </m:r>
+                <m:sSub>
+                  <m:sSubPr>
+                    <m:ctrlPr>
+                      <w:ins w:id="222" w:author="Changes since 0" w:date="2022-10-30T01:51:00Z">
+                        <w:rPr>
+                          <w:rFonts w:ascii="Cambria Math" w:hAnsi="Cambria Math"/>
+                          <w:i/>
+                        </w:rPr>
+                      </w:ins>
+                    </m:ctrlPr>
+                  </m:sSubPr>
+                  <m:e>
+                    <m:r>
+                      <w:ins w:id="223" w:author="Changes since 0" w:date="2022-10-30T01:51:00Z">
+                        <w:rPr>
+                          <w:rFonts w:ascii="Cambria Math" w:hAnsi="Cambria Math"/>
+                        </w:rPr>
+                        <m:t>x</m:t>
+                      </w:ins>
+                    </m:r>
+                  </m:e>
+                  <m:sub>
+                    <m:r>
+                      <w:ins w:id="224" w:author="Changes since 0" w:date="2022-10-30T01:51:00Z">
+                        <w:rPr>
+                          <w:rFonts w:ascii="Cambria Math" w:hAnsi="Cambria Math"/>
+                        </w:rPr>
+                        <m:t>n</m:t>
+                      </w:ins>
+                    </m:r>
+                  </m:sub>
+                </m:sSub>
+              </m:e>
+            </m:d>
+          </m:den>
+        </m:f>
+      </m:oMath>
+      <w:ins w:id="225" w:author="Changes since 0" w:date="2022-10-30T01:51:00Z">
+        <w:r>
+          <w:t xml:space="preserve">     </w:t>
+        </w:r>
+      </w:ins>
+      <w:r>
+        <w:t xml:space="preserve"> </w:t>
+      </w:r>
+      <w:ins w:id="226" w:author="Changes since 0" w:date="2022-10-30T01:51:00Z">
+        <w:r>
+          <w:t>(</w:t>
+        </w:r>
+      </w:ins>
+      <w:r>
+        <w:t>9</w:t>
+      </w:r>
+      <w:ins w:id="227" w:author="Changes since 0" w:date="2022-10-30T01:51:00Z">
+        <w:r>
+          <w:t>)</w:t>
+        </w:r>
+      </w:ins>
+    </w:p>
+    <w:p>
+      <w:pPr>
+        <w:rPr>
+          <w:ins w:id="228" w:author="Changes since 0" w:date="2022-10-30T01:51:00Z"/>
+        </w:rPr>
+      </w:pPr>
+    </w:p>
+    <w:p>
+      <w:pPr>
+        <w:rPr>
+          <w:ins w:id="229" w:author="Changes since 0" w:date="2022-10-30T01:51:00Z"/>
+        </w:rPr>
+      </w:pPr>
+      <w:r>
+        <w:t>The terms used above are easier to calculate</w:t>
+      </w:r>
+      <w:r>
+        <w:t>, making this model a good choice for fast calculations.</w:t>
       </w:r>
     </w:p>
     <w:p>
@@ -3289,10 +5739,10 @@
     <w:p>
       <w:pPr>
         <w:pStyle w:val="Heading1"/>
-        <w:numPr>
-          <w:ilvl w:val="0"/>
-          <w:numId w:val="0"/>
-        </w:numPr>
+        <w:tabs>
+          <w:tab w:val="clear" w:pos="360"/>
+        </w:tabs>
+        <w:ind w:left="0" w:firstLine="0"/>
       </w:pPr>
       <w:r>
         <w:t>References</w:t>
@@ -3385,7 +5835,16 @@
           <w:szCs w:val="18"/>
           <w:shd w:val="clear" w:color="auto" w:fill="FFFFFF"/>
         </w:rPr>
-        <w:t>Teixeira, L. A., &amp; De Oliveira, A. L. I. (2010). A method for automatic stock trading combining technical analysis and nearest neighbor classification. </w:t>
+        <w:t xml:space="preserve">Teixeira, L. A., &amp; De Oliveira, A. L. I. (2010). A method for automatic stock trading combining technical analysis and </w:t>
+      </w:r>
+      <w:r>
+        <w:rPr>
+          <w:color w:val="222222"/>
+          <w:szCs w:val="18"/>
+          <w:shd w:val="clear" w:color="auto" w:fill="FFFFFF"/>
+        </w:rPr>
+        <w:lastRenderedPageBreak/>
+        <w:t>nearest neighbor classification. </w:t>
       </w:r>
       <w:r>
         <w:rPr>
@@ -3679,26 +6138,8 @@
     <w:p>
       <w:pPr>
         <w:pStyle w:val="FootnoteText"/>
-      </w:pPr>
-      <w:r>
-        <w:rPr>
-          <w:rStyle w:val="FootnoteCharacters"/>
-        </w:rPr>
-        <w:footnoteRef/>
-      </w:r>
-      <w:r>
-        <w:tab/>
-        <w:t xml:space="preserve"> This is what a footnote looks like. It </w:t>
-      </w:r>
-      <w:r>
-        <w:rPr>
-          <w:rStyle w:val="PageNumber"/>
-        </w:rPr>
-        <w:t>often distracts the reader from</w:t>
-      </w:r>
-      <w:r>
-        <w:t xml:space="preserve"> the main flow of the argument.</w:t>
-      </w:r>
+        <w:ind w:firstLine="0"/>
+      </w:pPr>
     </w:p>
   </w:footnote>
 </w:footnotes>
@@ -5019,10 +7460,11 @@
     <w:rsid w:val="00723054"/>
     <w:pPr>
       <w:keepNext/>
-      <w:numPr>
-        <w:numId w:val="2"/>
-      </w:numPr>
+      <w:tabs>
+        <w:tab w:val="num" w:pos="360"/>
+      </w:tabs>
       <w:spacing w:before="240" w:after="80"/>
+      <w:ind w:left="360" w:hanging="360"/>
       <w:outlineLvl w:val="0"/>
     </w:pPr>
   </w:style>

</xml_diff>

<commit_message>
Updated Methodology and Appendix
</commit_message>
<xml_diff>
--- a/midterm_report.docx
+++ b/midterm_report.docx
@@ -269,23 +269,13 @@
                                       <w:lang w:val="en-GB" w:eastAsia="en-GB"/>
                                     </w:rPr>
                                   </w:pPr>
-                                  <w:proofErr w:type="spellStart"/>
                                   <w:r>
                                     <w:rPr>
                                       <w:sz w:val="24"/>
                                       <w:szCs w:val="24"/>
                                       <w:lang w:val="en-GB" w:eastAsia="en-GB"/>
                                     </w:rPr>
-                                    <w:t>Ayush</w:t>
-                                  </w:r>
-                                  <w:proofErr w:type="spellEnd"/>
-                                  <w:r>
-                                    <w:rPr>
-                                      <w:sz w:val="24"/>
-                                      <w:szCs w:val="24"/>
-                                      <w:lang w:val="en-GB" w:eastAsia="en-GB"/>
-                                    </w:rPr>
-                                    <w:t xml:space="preserve"> Madan</w:t>
+                                    <w:t>Ayush Madan</w:t>
                                   </w:r>
                                 </w:p>
                                 <w:p>
@@ -355,18 +345,8 @@
                                       <w:szCs w:val="24"/>
                                       <w:lang w:val="en-GB" w:eastAsia="en-GB"/>
                                     </w:rPr>
-                                    <w:t xml:space="preserve">Kabir D. V. </w:t>
+                                    <w:t>Kabir D. V. Baghel</w:t>
                                   </w:r>
-                                  <w:proofErr w:type="spellStart"/>
-                                  <w:r>
-                                    <w:rPr>
-                                      <w:sz w:val="24"/>
-                                      <w:szCs w:val="24"/>
-                                      <w:lang w:val="en-GB" w:eastAsia="en-GB"/>
-                                    </w:rPr>
-                                    <w:t>Baghel</w:t>
-                                  </w:r>
-                                  <w:proofErr w:type="spellEnd"/>
                                 </w:p>
                                 <w:p>
                                   <w:pPr>
@@ -641,23 +621,13 @@
                                 <w:lang w:val="en-GB" w:eastAsia="en-GB"/>
                               </w:rPr>
                             </w:pPr>
-                            <w:proofErr w:type="spellStart"/>
                             <w:r>
                               <w:rPr>
                                 <w:sz w:val="24"/>
                                 <w:szCs w:val="24"/>
                                 <w:lang w:val="en-GB" w:eastAsia="en-GB"/>
                               </w:rPr>
-                              <w:t>Ayush</w:t>
-                            </w:r>
-                            <w:proofErr w:type="spellEnd"/>
-                            <w:r>
-                              <w:rPr>
-                                <w:sz w:val="24"/>
-                                <w:szCs w:val="24"/>
-                                <w:lang w:val="en-GB" w:eastAsia="en-GB"/>
-                              </w:rPr>
-                              <w:t xml:space="preserve"> Madan</w:t>
+                              <w:t>Ayush Madan</w:t>
                             </w:r>
                           </w:p>
                           <w:p>
@@ -727,18 +697,8 @@
                                 <w:szCs w:val="24"/>
                                 <w:lang w:val="en-GB" w:eastAsia="en-GB"/>
                               </w:rPr>
-                              <w:t xml:space="preserve">Kabir D. V. </w:t>
+                              <w:t>Kabir D. V. Baghel</w:t>
                             </w:r>
-                            <w:proofErr w:type="spellStart"/>
-                            <w:r>
-                              <w:rPr>
-                                <w:sz w:val="24"/>
-                                <w:szCs w:val="24"/>
-                                <w:lang w:val="en-GB" w:eastAsia="en-GB"/>
-                              </w:rPr>
-                              <w:t>Baghel</w:t>
-                            </w:r>
-                            <w:proofErr w:type="spellEnd"/>
                           </w:p>
                           <w:p>
                             <w:pPr>
@@ -888,15 +848,7 @@
         <w:pStyle w:val="Text"/>
       </w:pPr>
       <w:r>
-        <w:t xml:space="preserve">Since the mid-2000s, researchers have been developing intelligent trading systems using countless learning algorithms. In [1], the author proposes a hybrid model that uses decision trees to enhance the conventional filter rule. [2] proposes a better approach to [1] by incorporating future information into the criteria for clustering the trading points. The authors of [3] have used a nearest </w:t>
-      </w:r>
-      <w:proofErr w:type="gramStart"/>
-      <w:r>
-        <w:t>neighbors</w:t>
-      </w:r>
-      <w:proofErr w:type="gramEnd"/>
-      <w:r>
-        <w:t xml:space="preserve"> classifier built on conventional technical analysis.</w:t>
+        <w:t>Since the mid-2000s, researchers have been developing intelligent trading systems using countless learning algorithms. In [1], the author proposes a hybrid model that uses decision trees to enhance the conventional filter rule. [2] proposes a better approach to [1] by incorporating future information into the criteria for clustering the trading points. The authors of [3] have used a nearest neighbors classifier built on conventional technical analysis.</w:t>
       </w:r>
     </w:p>
     <w:p>
@@ -3161,11 +3113,7 @@
           <w:t>2</w:t>
         </w:r>
         <w:r>
-          <w:t xml:space="preserve">, … </w:t>
-        </w:r>
-        <w:proofErr w:type="spellStart"/>
-        <w:r>
-          <w:t>x</w:t>
+          <w:t>, … x</w:t>
         </w:r>
         <w:r>
           <w:rPr>
@@ -3173,7 +3121,6 @@
           </w:rPr>
           <w:t>n</w:t>
         </w:r>
-        <w:proofErr w:type="spellEnd"/>
         <w:r>
           <w:t>)</w:t>
         </w:r>
@@ -5445,164 +5392,45 @@
         </w:numPr>
       </w:pPr>
       <w:r>
-        <w:t>Illustrations, graphs, and photographs</w:t>
-      </w:r>
-    </w:p>
-    <w:p>
-      <w:pPr>
-        <w:pStyle w:val="Text"/>
-      </w:pPr>
-      <w:r>
-        <w:t>All graphics should be centered. Please ensure that any point you wish to make is resolvable in a printed copy of the paper. Resize fonts in figures to match the font in the body text, and choose line widths which render effectively in print. Many readers (and reviewers), even of an electronic copy, will choose to print your paper in order to read it.</w:t>
-      </w:r>
-    </w:p>
-    <w:p>
-      <w:pPr>
-        <w:pStyle w:val="Text"/>
-      </w:pPr>
-      <w:r>
-        <w:t>You cannot insist that they do otherwise, and therefore must not assume that they can zoom in to see tiny details on a graphic. When placing figures in LATEX, it’s almost always best to use \</w:t>
-      </w:r>
-      <w:proofErr w:type="spellStart"/>
-      <w:r>
-        <w:t>includegraphics</w:t>
-      </w:r>
-      <w:proofErr w:type="spellEnd"/>
-      <w:r>
-        <w:t>, and to specify the figure width as a multiple of the line width as in the example below</w:t>
-      </w:r>
-    </w:p>
-    <w:p>
-      <w:pPr>
-        <w:pStyle w:val="Text"/>
-      </w:pPr>
-    </w:p>
-    <w:p>
-      <w:pPr>
-        <w:pStyle w:val="Text"/>
-        <w:rPr>
-          <w:rFonts w:ascii="Courier" w:hAnsi="Courier" w:cs="Courier"/>
-          <w:sz w:val="18"/>
-        </w:rPr>
-      </w:pPr>
-      <w:r>
-        <w:rPr>
-          <w:rFonts w:ascii="Courier" w:hAnsi="Courier" w:cs="Courier"/>
-          <w:sz w:val="18"/>
-        </w:rPr>
-        <w:t>\</w:t>
-      </w:r>
-      <w:proofErr w:type="spellStart"/>
-      <w:proofErr w:type="gramStart"/>
-      <w:r>
-        <w:rPr>
-          <w:rFonts w:ascii="Courier" w:hAnsi="Courier" w:cs="Courier"/>
-          <w:sz w:val="18"/>
-        </w:rPr>
-        <w:t>usepackage</w:t>
-      </w:r>
-      <w:proofErr w:type="spellEnd"/>
-      <w:proofErr w:type="gramEnd"/>
-      <w:r>
-        <w:rPr>
-          <w:rFonts w:ascii="Courier" w:hAnsi="Courier" w:cs="Courier"/>
-          <w:sz w:val="18"/>
-        </w:rPr>
-        <w:t>[</w:t>
-      </w:r>
-      <w:proofErr w:type="spellStart"/>
-      <w:r>
-        <w:rPr>
-          <w:rFonts w:ascii="Courier" w:hAnsi="Courier" w:cs="Courier"/>
-          <w:sz w:val="18"/>
-        </w:rPr>
-        <w:t>dvips</w:t>
-      </w:r>
-      <w:proofErr w:type="spellEnd"/>
-      <w:r>
-        <w:rPr>
-          <w:rFonts w:ascii="Courier" w:hAnsi="Courier" w:cs="Courier"/>
-          <w:sz w:val="18"/>
-        </w:rPr>
-        <w:t>]{</w:t>
-      </w:r>
-      <w:proofErr w:type="spellStart"/>
-      <w:r>
-        <w:rPr>
-          <w:rFonts w:ascii="Courier" w:hAnsi="Courier" w:cs="Courier"/>
-          <w:sz w:val="18"/>
-        </w:rPr>
-        <w:t>graphicx</w:t>
-      </w:r>
-      <w:proofErr w:type="spellEnd"/>
-      <w:r>
-        <w:rPr>
-          <w:rFonts w:ascii="Courier" w:hAnsi="Courier" w:cs="Courier"/>
-          <w:sz w:val="18"/>
-        </w:rPr>
-        <w:t>} ...</w:t>
-      </w:r>
-    </w:p>
-    <w:p>
-      <w:pPr>
-        <w:pStyle w:val="Text"/>
-        <w:rPr>
-          <w:rFonts w:ascii="Courier" w:hAnsi="Courier" w:cs="Courier"/>
-          <w:sz w:val="18"/>
-        </w:rPr>
-      </w:pPr>
-      <w:r>
-        <w:rPr>
-          <w:rFonts w:ascii="Courier" w:hAnsi="Courier" w:cs="Courier"/>
-          <w:sz w:val="18"/>
-        </w:rPr>
-        <w:t>\</w:t>
-      </w:r>
-      <w:proofErr w:type="spellStart"/>
-      <w:proofErr w:type="gramStart"/>
-      <w:r>
-        <w:rPr>
-          <w:rFonts w:ascii="Courier" w:hAnsi="Courier" w:cs="Courier"/>
-          <w:sz w:val="18"/>
-        </w:rPr>
-        <w:t>includegraphics</w:t>
-      </w:r>
-      <w:proofErr w:type="spellEnd"/>
-      <w:proofErr w:type="gramEnd"/>
-      <w:r>
-        <w:rPr>
-          <w:rFonts w:ascii="Courier" w:hAnsi="Courier" w:cs="Courier"/>
-          <w:sz w:val="18"/>
-        </w:rPr>
-        <w:t>[width=0.8\linewidth]</w:t>
-      </w:r>
-    </w:p>
-    <w:p>
-      <w:pPr>
-        <w:pStyle w:val="Text"/>
-      </w:pPr>
-      <w:r>
-        <w:rPr>
-          <w:rFonts w:ascii="Courier" w:hAnsi="Courier" w:cs="Courier"/>
-          <w:sz w:val="18"/>
-        </w:rPr>
-        <w:t>{</w:t>
-      </w:r>
-      <w:proofErr w:type="spellStart"/>
-      <w:r>
-        <w:rPr>
-          <w:rFonts w:ascii="Courier" w:hAnsi="Courier" w:cs="Courier"/>
-          <w:sz w:val="18"/>
-        </w:rPr>
-        <w:t>myfile.eps</w:t>
-      </w:r>
-      <w:proofErr w:type="spellEnd"/>
-      <w:r>
-        <w:rPr>
-          <w:rFonts w:ascii="Courier" w:hAnsi="Courier" w:cs="Courier"/>
-          <w:sz w:val="18"/>
-        </w:rPr>
-        <w:t>}</w:t>
+        <w:t>Methodology</w:t>
+      </w:r>
+    </w:p>
+    <w:p>
+      <w:r>
+        <w:t xml:space="preserve">We split the dataset into training and testing dataset in the ratio 70 : 30. Since the data is of type time-series, we simply take the first 70% samples as training data and the rest 30% for testing. </w:t>
+      </w:r>
+    </w:p>
+    <w:p/>
+    <w:p>
+      <w:r>
+        <w:t>The Sklearn Library in python offers many machine learning models along with multiple hyper-parameters for each model. We use the aforementioned models and try out different values for the hyper-parameters. We choose the values which offer highest profit for the selected model.</w:t>
+      </w:r>
+    </w:p>
+    <w:p/>
+    <w:p>
+      <w:r>
+        <w:t xml:space="preserve">In any trading system, the best metric to judge the performance is the profit generated by the model. For calculating the profit, we test the model on testing data. Using the predictions made by the model on testing data, we select a 90-day period and plot the ‘buy’, ‘sell’ and ‘wait’ signals. </w:t>
+      </w:r>
+    </w:p>
+    <w:p/>
+    <w:p>
+      <w:r>
+        <w:t>At each ‘buy’ signal, we assume that our system buys a unit of stock and at each ‘sell’ signal, we assume our system sells a unit of stock. If we have bought stocks, before a ‘sell’ signal, we sell all the stocks and move on to next signal . If we have shorted stocks before a ‘buy’ signal, we square off our position at the ‘buy’ signal and move to the next signal. We assume that any current position is squared off at the end of 90-day period.</w:t>
+      </w:r>
+    </w:p>
+    <w:p/>
+    <w:p>
+      <m:oMath>
+        <m:r>
+          <w:rPr>
+            <w:rFonts w:ascii="Cambria Math" w:hAnsi="Cambria Math"/>
+          </w:rPr>
+          <m:t xml:space="preserve">           Profit=Selling Price-Buying Price</m:t>
+        </m:r>
+      </m:oMath>
+      <w:r>
+        <w:tab/>
+        <w:t xml:space="preserve">   (5)</w:t>
       </w:r>
     </w:p>
     <w:p>
@@ -5885,11 +5713,9 @@
           <w:numId w:val="1"/>
         </w:numPr>
       </w:pPr>
-      <w:proofErr w:type="spellStart"/>
       <w:r>
         <w:t>Adaboost</w:t>
       </w:r>
-      <w:proofErr w:type="spellEnd"/>
     </w:p>
     <w:p>
       <w:pPr>
@@ -5985,6 +5811,7 @@
         <w:rPr>
           <w:noProof/>
         </w:rPr>
+        <w:lastRenderedPageBreak/>
         <w:drawing>
           <wp:inline distT="0" distB="0" distL="0" distR="0" wp14:anchorId="3D0B3157" wp14:editId="3A1126D8">
             <wp:extent cx="2998470" cy="1219200"/>
@@ -6045,11 +5872,7 @@
         <w:pStyle w:val="Text"/>
       </w:pPr>
       <w:r>
-        <w:t xml:space="preserve">You must include your signed IEEE copyright release form when you submit your finished paper. We MUST have this form before your paper can be published in the proceedings. Please direct any questions to the production </w:t>
-      </w:r>
-      <w:r>
-        <w:lastRenderedPageBreak/>
-        <w:t>editor in charge of these proceedings at the IEEE Computer Society Press: Phone (714) 821-8380, or Fax (714) 761-1784.</w:t>
+        <w:t>You must include your signed IEEE copyright release form when you submit your finished paper. We MUST have this form before your paper can be published in the proceedings. Please direct any questions to the production editor in charge of these proceedings at the IEEE Computer Society Press: Phone (714) 821-8380, or Fax (714) 761-1784.</w:t>
       </w:r>
     </w:p>
     <w:p>
@@ -6208,43 +6031,7 @@
           <w:szCs w:val="18"/>
           <w:shd w:val="clear" w:color="auto" w:fill="FFFFFF"/>
         </w:rPr>
-        <w:t>Fernandez-</w:t>
-      </w:r>
-      <w:proofErr w:type="spellStart"/>
-      <w:r>
-        <w:rPr>
-          <w:color w:val="222222"/>
-          <w:szCs w:val="18"/>
-          <w:shd w:val="clear" w:color="auto" w:fill="FFFFFF"/>
-        </w:rPr>
-        <w:t>Rodrıguez</w:t>
-      </w:r>
-      <w:proofErr w:type="spellEnd"/>
-      <w:r>
-        <w:rPr>
-          <w:color w:val="222222"/>
-          <w:szCs w:val="18"/>
-          <w:shd w:val="clear" w:color="auto" w:fill="FFFFFF"/>
-        </w:rPr>
-        <w:t xml:space="preserve">, F., Gonzalez-Martel, C., &amp; </w:t>
-      </w:r>
-      <w:proofErr w:type="spellStart"/>
-      <w:r>
-        <w:rPr>
-          <w:color w:val="222222"/>
-          <w:szCs w:val="18"/>
-          <w:shd w:val="clear" w:color="auto" w:fill="FFFFFF"/>
-        </w:rPr>
-        <w:t>Sosvilla</w:t>
-      </w:r>
-      <w:proofErr w:type="spellEnd"/>
-      <w:r>
-        <w:rPr>
-          <w:color w:val="222222"/>
-          <w:szCs w:val="18"/>
-          <w:shd w:val="clear" w:color="auto" w:fill="FFFFFF"/>
-        </w:rPr>
-        <w:t>-Rivero, S. (2000). On the profitability of technical trading rules based on artificial neural networks: Evidence from the Madrid stock market. </w:t>
+        <w:t>Fernandez-Rodrıguez, F., Gonzalez-Martel, C., &amp; Sosvilla-Rivero, S. (2000). On the profitability of technical trading rules based on artificial neural networks: Evidence from the Madrid stock market. </w:t>
       </w:r>
       <w:r>
         <w:rPr>
@@ -6370,8 +6157,47 @@
       <w:r>
         <w:t xml:space="preserve">Technical Analysis Library: </w:t>
       </w:r>
-      <w:r>
-        <w:t>https://technical-analysis-library-in-python.readthedocs.io/en/latest/</w:t>
+      <w:hyperlink r:id="rId16" w:history="1">
+        <w:r>
+          <w:rPr>
+            <w:rStyle w:val="Hyperlink"/>
+          </w:rPr>
+          <w:t>https://technical-analysis-library-in-python.readthedocs.io/en/latest/</w:t>
+        </w:r>
+      </w:hyperlink>
+    </w:p>
+    <w:p>
+      <w:pPr>
+        <w:pStyle w:val="References"/>
+        <w:numPr>
+          <w:ilvl w:val="0"/>
+          <w:numId w:val="2"/>
+        </w:numPr>
+        <w:jc w:val="left"/>
+      </w:pPr>
+      <w:r>
+        <w:t xml:space="preserve">Scikit : </w:t>
+      </w:r>
+      <w:hyperlink r:id="rId17" w:history="1">
+        <w:r>
+          <w:rPr>
+            <w:rStyle w:val="Hyperlink"/>
+          </w:rPr>
+          <w:t>https://scikit-learn.org/stable/modules/generated/sklearn.ensemble.AdaBoostClassifier.html</w:t>
+        </w:r>
+      </w:hyperlink>
+    </w:p>
+    <w:p>
+      <w:pPr>
+        <w:pStyle w:val="References"/>
+        <w:numPr>
+          <w:ilvl w:val="0"/>
+          <w:numId w:val="2"/>
+        </w:numPr>
+        <w:jc w:val="left"/>
+      </w:pPr>
+      <w:r>
+        <w:t>https://economictimes.indiatimes.com/definition/squaring-off</w:t>
       </w:r>
     </w:p>
     <w:p>
@@ -6381,6 +6207,104 @@
           <w:ilvl w:val="0"/>
           <w:numId w:val="0"/>
         </w:numPr>
+        <w:ind w:left="562" w:hanging="360"/>
+        <w:jc w:val="left"/>
+      </w:pPr>
+    </w:p>
+    <w:p>
+      <w:pPr>
+        <w:pStyle w:val="Heading1"/>
+        <w:tabs>
+          <w:tab w:val="clear" w:pos="360"/>
+        </w:tabs>
+        <w:ind w:left="0" w:firstLine="0"/>
+      </w:pPr>
+      <w:r>
+        <w:t>Appendix</w:t>
+      </w:r>
+    </w:p>
+    <w:p>
+      <w:pPr>
+        <w:pStyle w:val="ListParagraph"/>
+        <w:numPr>
+          <w:ilvl w:val="0"/>
+          <w:numId w:val="13"/>
+        </w:numPr>
+      </w:pPr>
+      <w:r>
+        <w:t xml:space="preserve">Square off : </w:t>
+      </w:r>
+      <w:r>
+        <w:rPr>
+          <w:color w:val="202124"/>
+          <w:shd w:val="clear" w:color="auto" w:fill="FFFFFF"/>
+        </w:rPr>
+        <w:t>Squaring off is a trading style used by traders, in which a trader buys or sells a particular quantity of an asset (mostly stocks) and later reverses the transaction</w:t>
+      </w:r>
+      <w:r>
+        <w:rPr>
+          <w:color w:val="202124"/>
+          <w:shd w:val="clear" w:color="auto" w:fill="FFFFFF"/>
+        </w:rPr>
+        <w:t>. [10]</w:t>
+      </w:r>
+      <w:r>
+        <w:t xml:space="preserve"> </w:t>
+      </w:r>
+    </w:p>
+    <w:p>
+      <w:pPr>
+        <w:pStyle w:val="ListParagraph"/>
+        <w:numPr>
+          <w:ilvl w:val="0"/>
+          <w:numId w:val="13"/>
+        </w:numPr>
+        <w:rPr>
+          <w:sz w:val="14"/>
+          <w:szCs w:val="14"/>
+        </w:rPr>
+      </w:pPr>
+      <w:r>
+        <w:t>Shorting : When a trader sells a stock first and buys it later, it is known as shorting or a short position.</w:t>
+      </w:r>
+    </w:p>
+    <w:p>
+      <w:pPr>
+        <w:pStyle w:val="ListParagraph"/>
+        <w:numPr>
+          <w:ilvl w:val="0"/>
+          <w:numId w:val="13"/>
+        </w:numPr>
+        <w:rPr>
+          <w:sz w:val="14"/>
+          <w:szCs w:val="14"/>
+        </w:rPr>
+      </w:pPr>
+      <w:r>
+        <w:t>Position : Stocks owned or shorted by a trader</w:t>
+      </w:r>
+      <w:r>
+        <w:t>.</w:t>
+      </w:r>
+    </w:p>
+    <w:p>
+      <w:pPr>
+        <w:pStyle w:val="References"/>
+        <w:numPr>
+          <w:ilvl w:val="0"/>
+          <w:numId w:val="0"/>
+        </w:numPr>
+        <w:ind w:left="562" w:hanging="360"/>
+        <w:jc w:val="left"/>
+      </w:pPr>
+    </w:p>
+    <w:p>
+      <w:pPr>
+        <w:pStyle w:val="References"/>
+        <w:numPr>
+          <w:ilvl w:val="0"/>
+          <w:numId w:val="0"/>
+        </w:numPr>
       </w:pPr>
       <w:r>
         <w:t xml:space="preserve"> </w:t>
@@ -6388,8 +6312,8 @@
     </w:p>
     <w:p/>
     <w:sectPr>
-      <w:headerReference w:type="default" r:id="rId16"/>
-      <w:footerReference w:type="default" r:id="rId17"/>
+      <w:headerReference w:type="default" r:id="rId18"/>
+      <w:footerReference w:type="default" r:id="rId19"/>
       <w:pgSz w:w="12240" w:h="15840"/>
       <w:pgMar w:top="1440" w:right="902" w:bottom="1627" w:left="1440" w:header="432" w:footer="1080" w:gutter="0"/>
       <w:pgNumType w:start="225"/>
@@ -7038,6 +6962,92 @@
     </w:lvl>
   </w:abstractNum>
   <w:abstractNum w:abstractNumId="6" w15:restartNumberingAfterBreak="0">
+    <w:nsid w:val="19BC04D4"/>
+    <w:multiLevelType w:val="hybridMultilevel"/>
+    <w:tmpl w:val="CAC8E4AC"/>
+    <w:lvl w:ilvl="0" w:tplc="4009000F">
+      <w:start w:val="1"/>
+      <w:numFmt w:val="decimal"/>
+      <w:lvlText w:val="%1."/>
+      <w:lvlJc w:val="left"/>
+      <w:pPr>
+        <w:ind w:left="720" w:hanging="360"/>
+      </w:pPr>
+    </w:lvl>
+    <w:lvl w:ilvl="1" w:tplc="40090019" w:tentative="1">
+      <w:start w:val="1"/>
+      <w:numFmt w:val="lowerLetter"/>
+      <w:lvlText w:val="%2."/>
+      <w:lvlJc w:val="left"/>
+      <w:pPr>
+        <w:ind w:left="1440" w:hanging="360"/>
+      </w:pPr>
+    </w:lvl>
+    <w:lvl w:ilvl="2" w:tplc="4009001B" w:tentative="1">
+      <w:start w:val="1"/>
+      <w:numFmt w:val="lowerRoman"/>
+      <w:lvlText w:val="%3."/>
+      <w:lvlJc w:val="right"/>
+      <w:pPr>
+        <w:ind w:left="2160" w:hanging="180"/>
+      </w:pPr>
+    </w:lvl>
+    <w:lvl w:ilvl="3" w:tplc="4009000F" w:tentative="1">
+      <w:start w:val="1"/>
+      <w:numFmt w:val="decimal"/>
+      <w:lvlText w:val="%4."/>
+      <w:lvlJc w:val="left"/>
+      <w:pPr>
+        <w:ind w:left="2880" w:hanging="360"/>
+      </w:pPr>
+    </w:lvl>
+    <w:lvl w:ilvl="4" w:tplc="40090019" w:tentative="1">
+      <w:start w:val="1"/>
+      <w:numFmt w:val="lowerLetter"/>
+      <w:lvlText w:val="%5."/>
+      <w:lvlJc w:val="left"/>
+      <w:pPr>
+        <w:ind w:left="3600" w:hanging="360"/>
+      </w:pPr>
+    </w:lvl>
+    <w:lvl w:ilvl="5" w:tplc="4009001B" w:tentative="1">
+      <w:start w:val="1"/>
+      <w:numFmt w:val="lowerRoman"/>
+      <w:lvlText w:val="%6."/>
+      <w:lvlJc w:val="right"/>
+      <w:pPr>
+        <w:ind w:left="4320" w:hanging="180"/>
+      </w:pPr>
+    </w:lvl>
+    <w:lvl w:ilvl="6" w:tplc="4009000F" w:tentative="1">
+      <w:start w:val="1"/>
+      <w:numFmt w:val="decimal"/>
+      <w:lvlText w:val="%7."/>
+      <w:lvlJc w:val="left"/>
+      <w:pPr>
+        <w:ind w:left="5040" w:hanging="360"/>
+      </w:pPr>
+    </w:lvl>
+    <w:lvl w:ilvl="7" w:tplc="40090019" w:tentative="1">
+      <w:start w:val="1"/>
+      <w:numFmt w:val="lowerLetter"/>
+      <w:lvlText w:val="%8."/>
+      <w:lvlJc w:val="left"/>
+      <w:pPr>
+        <w:ind w:left="5760" w:hanging="360"/>
+      </w:pPr>
+    </w:lvl>
+    <w:lvl w:ilvl="8" w:tplc="4009001B" w:tentative="1">
+      <w:start w:val="1"/>
+      <w:numFmt w:val="lowerRoman"/>
+      <w:lvlText w:val="%9."/>
+      <w:lvlJc w:val="right"/>
+      <w:pPr>
+        <w:ind w:left="6480" w:hanging="180"/>
+      </w:pPr>
+    </w:lvl>
+  </w:abstractNum>
+  <w:abstractNum w:abstractNumId="7" w15:restartNumberingAfterBreak="0">
     <w:nsid w:val="53F814FE"/>
     <w:multiLevelType w:val="hybridMultilevel"/>
     <w:tmpl w:val="A446871E"/>
@@ -7127,7 +7137,7 @@
       </w:pPr>
     </w:lvl>
   </w:abstractNum>
-  <w:abstractNum w:abstractNumId="7" w15:restartNumberingAfterBreak="0">
+  <w:abstractNum w:abstractNumId="8" w15:restartNumberingAfterBreak="0">
     <w:nsid w:val="54B8647F"/>
     <w:multiLevelType w:val="hybridMultilevel"/>
     <w:tmpl w:val="340E5AD2"/>
@@ -7216,7 +7226,7 @@
       </w:pPr>
     </w:lvl>
   </w:abstractNum>
-  <w:abstractNum w:abstractNumId="8" w15:restartNumberingAfterBreak="0">
+  <w:abstractNum w:abstractNumId="9" w15:restartNumberingAfterBreak="0">
     <w:nsid w:val="577A25FE"/>
     <w:multiLevelType w:val="hybridMultilevel"/>
     <w:tmpl w:val="4A60C3BC"/>
@@ -7306,7 +7316,7 @@
       </w:pPr>
     </w:lvl>
   </w:abstractNum>
-  <w:abstractNum w:abstractNumId="9" w15:restartNumberingAfterBreak="0">
+  <w:abstractNum w:abstractNumId="10" w15:restartNumberingAfterBreak="0">
     <w:nsid w:val="65C57B06"/>
     <w:multiLevelType w:val="hybridMultilevel"/>
     <w:tmpl w:val="2F1CCEA4"/>
@@ -7395,7 +7405,7 @@
       </w:pPr>
     </w:lvl>
   </w:abstractNum>
-  <w:abstractNum w:abstractNumId="10" w15:restartNumberingAfterBreak="0">
+  <w:abstractNum w:abstractNumId="11" w15:restartNumberingAfterBreak="0">
     <w:nsid w:val="70C92018"/>
     <w:multiLevelType w:val="hybridMultilevel"/>
     <w:tmpl w:val="64220164"/>
@@ -7484,7 +7494,7 @@
       </w:pPr>
     </w:lvl>
   </w:abstractNum>
-  <w:abstractNum w:abstractNumId="11" w15:restartNumberingAfterBreak="0">
+  <w:abstractNum w:abstractNumId="12" w15:restartNumberingAfterBreak="0">
     <w:nsid w:val="7EA01DC6"/>
     <w:multiLevelType w:val="hybridMultilevel"/>
     <w:tmpl w:val="B98EFAE6"/>
@@ -7580,34 +7590,37 @@
     <w:abstractNumId w:val="1"/>
   </w:num>
   <w:num w:numId="3" w16cid:durableId="1865635064">
-    <w:abstractNumId w:val="6"/>
+    <w:abstractNumId w:val="7"/>
   </w:num>
   <w:num w:numId="4" w16cid:durableId="2086490778">
+    <w:abstractNumId w:val="12"/>
+  </w:num>
+  <w:num w:numId="5" w16cid:durableId="315838733">
     <w:abstractNumId w:val="11"/>
   </w:num>
-  <w:num w:numId="5" w16cid:durableId="315838733">
-    <w:abstractNumId w:val="10"/>
-  </w:num>
   <w:num w:numId="6" w16cid:durableId="704675603">
-    <w:abstractNumId w:val="8"/>
+    <w:abstractNumId w:val="9"/>
   </w:num>
   <w:num w:numId="7" w16cid:durableId="1059941552">
     <w:abstractNumId w:val="2"/>
   </w:num>
   <w:num w:numId="8" w16cid:durableId="1480339954">
-    <w:abstractNumId w:val="7"/>
+    <w:abstractNumId w:val="8"/>
   </w:num>
   <w:num w:numId="9" w16cid:durableId="1576236262">
     <w:abstractNumId w:val="4"/>
   </w:num>
   <w:num w:numId="10" w16cid:durableId="1988506738">
-    <w:abstractNumId w:val="9"/>
+    <w:abstractNumId w:val="10"/>
   </w:num>
   <w:num w:numId="11" w16cid:durableId="324209806">
     <w:abstractNumId w:val="5"/>
   </w:num>
   <w:num w:numId="12" w16cid:durableId="660691858">
     <w:abstractNumId w:val="3"/>
+  </w:num>
+  <w:num w:numId="13" w16cid:durableId="1412502270">
+    <w:abstractNumId w:val="6"/>
   </w:num>
 </w:numbering>
 </file>
@@ -8061,6 +8074,7 @@
   <w:style w:type="character" w:default="1" w:styleId="DefaultParagraphFont">
     <w:name w:val="Default Paragraph Font"/>
     <w:uiPriority w:val="1"/>
+    <w:semiHidden/>
     <w:unhideWhenUsed/>
   </w:style>
   <w:style w:type="table" w:default="1" w:styleId="TableNormal">
@@ -8249,6 +8263,18 @@
       <w:ind w:left="720"/>
       <w:contextualSpacing/>
     </w:pPr>
+  </w:style>
+  <w:style w:type="character" w:styleId="UnresolvedMention">
+    <w:name w:val="Unresolved Mention"/>
+    <w:basedOn w:val="DefaultParagraphFont"/>
+    <w:uiPriority w:val="99"/>
+    <w:semiHidden/>
+    <w:unhideWhenUsed/>
+    <w:rsid w:val="003C55F9"/>
+    <w:rPr>
+      <w:color w:val="605E5C"/>
+      <w:shd w:val="clear" w:color="auto" w:fill="E1DFDD"/>
+    </w:rPr>
   </w:style>
 </w:styles>
 </file>

</xml_diff>